<commit_message>
CTC Update & Few Improvements in Calculatesalarybreakdown form
</commit_message>
<xml_diff>
--- a/DocumentGenerationApplication/wwwroot/templates/DOCs/Appointment_Letter_Experienced.docx
+++ b/DocumentGenerationApplication/wwwroot/templates/DOCs/Appointment_Letter_Experienced.docx
@@ -657,38 +657,16 @@
       </w:r>
       <w:r>
         <w:rPr>
-          <w:rFonts w:asciiTheme="minorHAnsi" w:hAnsiTheme="minorHAnsi" w:cstheme="minorHAnsi"/>
-          <w:sz w:val="22"/>
-          <w:szCs w:val="22"/>
-        </w:rPr>
-        <w:t xml:space="preserve">our </w:t>
-      </w:r>
-      <w:r>
-        <w:rPr>
-          <w:rFonts w:asciiTheme="minorHAnsi" w:hAnsiTheme="minorHAnsi" w:cstheme="minorHAnsi"/>
-          <w:sz w:val="22"/>
-          <w:szCs w:val="22"/>
-        </w:rPr>
-        <w:t>Navi Mumbai</w:t>
-      </w:r>
-      <w:r>
-        <w:rPr>
-          <w:rFonts w:asciiTheme="minorHAnsi" w:hAnsiTheme="minorHAnsi" w:cstheme="minorHAnsi"/>
-          <w:sz w:val="22"/>
-          <w:szCs w:val="22"/>
-        </w:rPr>
-        <w:t xml:space="preserve"> </w:t>
-      </w:r>
-      <w:proofErr w:type="gramStart"/>
-      <w:r>
-        <w:rPr>
-          <w:rFonts w:asciiTheme="minorHAnsi" w:hAnsiTheme="minorHAnsi" w:cstheme="minorHAnsi"/>
-          <w:sz w:val="22"/>
-          <w:szCs w:val="22"/>
-        </w:rPr>
-        <w:t>Location</w:t>
-      </w:r>
-      <w:proofErr w:type="gramEnd"/>
+          <w:rFonts w:asciiTheme="minorHAnsi" w:eastAsia="Times New Roman" w:hAnsiTheme="minorHAnsi" w:cstheme="minorHAnsi"/>
+          <w:b/>
+          <w:bCs/>
+          <w:color w:val="000000"/>
+          <w:sz w:val="22"/>
+          <w:szCs w:val="22"/>
+          <w:lang w:val="en-IN" w:eastAsia="en-IN"/>
+        </w:rPr>
+        <w:t>&lt;&lt;Job Location&gt;&gt;</w:t>
+      </w:r>
       <w:r>
         <w:rPr>
           <w:rFonts w:asciiTheme="minorHAnsi" w:hAnsiTheme="minorHAnsi" w:cstheme="minorHAnsi"/>
@@ -1154,61 +1132,55 @@
           <w:b w:val="0"/>
           <w:bCs w:val="0"/>
         </w:rPr>
-        <w:t xml:space="preserve">9.30 am </w:t>
-      </w:r>
-      <w:proofErr w:type="gramStart"/>
+        <w:t xml:space="preserve">9.30 am extended up to 6.30 pm, 9 hours a day (or as per the business need) with </w:t>
+      </w:r>
       <w:r>
         <w:rPr>
           <w:rFonts w:asciiTheme="minorHAnsi" w:hAnsiTheme="minorHAnsi" w:cstheme="minorHAnsi"/>
           <w:b w:val="0"/>
           <w:bCs w:val="0"/>
         </w:rPr>
-        <w:t>extended up</w:t>
-      </w:r>
-      <w:proofErr w:type="gramEnd"/>
+        <w:t>&lt;&lt;</w:t>
+      </w:r>
       <w:r>
         <w:rPr>
           <w:rFonts w:asciiTheme="minorHAnsi" w:hAnsiTheme="minorHAnsi" w:cstheme="minorHAnsi"/>
           <w:b w:val="0"/>
           <w:bCs w:val="0"/>
         </w:rPr>
-        <w:t xml:space="preserve"> to 6.30 pm, 9 hours a day (or as per </w:t>
-      </w:r>
-      <w:proofErr w:type="gramStart"/>
+        <w:t>Working</w:t>
+      </w:r>
       <w:r>
         <w:rPr>
           <w:rFonts w:asciiTheme="minorHAnsi" w:hAnsiTheme="minorHAnsi" w:cstheme="minorHAnsi"/>
           <w:b w:val="0"/>
           <w:bCs w:val="0"/>
         </w:rPr>
-        <w:t>the business</w:t>
-      </w:r>
-      <w:proofErr w:type="gramEnd"/>
+        <w:t xml:space="preserve"> </w:t>
+      </w:r>
       <w:r>
         <w:rPr>
           <w:rFonts w:asciiTheme="minorHAnsi" w:hAnsiTheme="minorHAnsi" w:cstheme="minorHAnsi"/>
           <w:b w:val="0"/>
           <w:bCs w:val="0"/>
         </w:rPr>
-        <w:t xml:space="preserve"> need) with 5 working days in a week and Saturday &amp; Sunday as week off (or as per </w:t>
-      </w:r>
-      <w:proofErr w:type="gramStart"/>
+        <w:t>Days</w:t>
+      </w:r>
       <w:r>
         <w:rPr>
           <w:rFonts w:asciiTheme="minorHAnsi" w:hAnsiTheme="minorHAnsi" w:cstheme="minorHAnsi"/>
           <w:b w:val="0"/>
           <w:bCs w:val="0"/>
         </w:rPr>
-        <w:t>the business</w:t>
-      </w:r>
-      <w:proofErr w:type="gramEnd"/>
+        <w:t>&gt;&gt;</w:t>
+      </w:r>
       <w:r>
         <w:rPr>
           <w:rFonts w:asciiTheme="minorHAnsi" w:hAnsiTheme="minorHAnsi" w:cstheme="minorHAnsi"/>
           <w:b w:val="0"/>
           <w:bCs w:val="0"/>
         </w:rPr>
-        <w:t xml:space="preserve"> need).</w:t>
+        <w:t xml:space="preserve"> </w:t>
       </w:r>
     </w:p>
     <w:p>
@@ -1452,25 +1424,7 @@
           <w:b w:val="0"/>
           <w:bCs w:val="0"/>
         </w:rPr>
-        <w:t xml:space="preserve">You will be bound by the company policies which will be communicated to you, from time to time. It will be your responsibility to keep yourself abreast of the same and comply with </w:t>
-      </w:r>
-      <w:proofErr w:type="gramStart"/>
-      <w:r>
-        <w:rPr>
-          <w:rFonts w:asciiTheme="minorHAnsi" w:hAnsiTheme="minorHAnsi" w:cstheme="minorHAnsi"/>
-          <w:b w:val="0"/>
-          <w:bCs w:val="0"/>
-        </w:rPr>
-        <w:t>code</w:t>
-      </w:r>
-      <w:proofErr w:type="gramEnd"/>
-      <w:r>
-        <w:rPr>
-          <w:rFonts w:asciiTheme="minorHAnsi" w:hAnsiTheme="minorHAnsi" w:cstheme="minorHAnsi"/>
-          <w:b w:val="0"/>
-          <w:bCs w:val="0"/>
-        </w:rPr>
-        <w:t xml:space="preserve"> of conduct &amp; all the company policies. </w:t>
+        <w:t xml:space="preserve">You will be bound by the company policies which will be communicated to you, from time to time. It will be your responsibility to keep yourself abreast of the same and comply with code of conduct &amp; all the company policies. </w:t>
       </w:r>
     </w:p>
     <w:p>
@@ -2110,6 +2064,26 @@
     <w:p>
       <w:pPr>
         <w:pStyle w:val="ListParagraph"/>
+        <w:tabs>
+          <w:tab w:val="left" w:pos="1276"/>
+        </w:tabs>
+        <w:spacing w:before="120" w:after="120" w:line="288" w:lineRule="auto"/>
+        <w:ind w:left="1134" w:right="67"/>
+        <w:jc w:val="both"/>
+        <w:rPr>
+          <w:rFonts w:asciiTheme="minorHAnsi" w:hAnsiTheme="minorHAnsi" w:cstheme="minorHAnsi"/>
+        </w:rPr>
+      </w:pPr>
+      <w:r>
+        <w:rPr>
+          <w:rFonts w:asciiTheme="minorHAnsi" w:hAnsiTheme="minorHAnsi" w:cstheme="minorHAnsi"/>
+        </w:rPr>
+        <w:t>&lt;&lt;Probation&gt;&gt;</w:t>
+      </w:r>
+    </w:p>
+    <w:p>
+      <w:pPr>
+        <w:pStyle w:val="ListParagraph"/>
         <w:numPr>
           <w:ilvl w:val="0"/>
           <w:numId w:val="2"/>
@@ -2118,7 +2092,7 @@
           <w:tab w:val="left" w:pos="1276"/>
         </w:tabs>
         <w:spacing w:before="120" w:after="120" w:line="288" w:lineRule="auto"/>
-        <w:ind w:left="1134" w:right="67" w:hanging="425"/>
+        <w:ind w:left="1134" w:right="67" w:hanging="483"/>
         <w:jc w:val="both"/>
         <w:rPr>
           <w:rFonts w:asciiTheme="minorHAnsi" w:hAnsiTheme="minorHAnsi" w:cstheme="minorHAnsi"/>
@@ -2128,7 +2102,7 @@
         <w:rPr>
           <w:rFonts w:asciiTheme="minorHAnsi" w:hAnsiTheme="minorHAnsi" w:cstheme="minorHAnsi"/>
         </w:rPr>
-        <w:t>During the probation period if you wish to discontinue this engagement by serving prior written notice</w:t>
+        <w:t>The discretion to accept pay in lieu of notice rests with the company and you will be bound by any</w:t>
       </w:r>
       <w:r>
         <w:rPr>
@@ -2140,7 +2114,7 @@
         <w:rPr>
           <w:rFonts w:asciiTheme="minorHAnsi" w:hAnsiTheme="minorHAnsi" w:cstheme="minorHAnsi"/>
         </w:rPr>
-        <w:t>of 1 Month or as mentioned in the appointment letter.</w:t>
+        <w:t xml:space="preserve">such decision. You will be required to work through the notice period. </w:t>
       </w:r>
     </w:p>
     <w:p>
@@ -2163,14 +2137,59 @@
       <w:r>
         <w:rPr>
           <w:rFonts w:asciiTheme="minorHAnsi" w:hAnsiTheme="minorHAnsi" w:cstheme="minorHAnsi"/>
+        </w:rPr>
+        <w:t>In the event of an employee</w:t>
+      </w:r>
+      <w:r>
+        <w:rPr>
+          <w:rFonts w:asciiTheme="minorHAnsi" w:hAnsiTheme="minorHAnsi" w:cstheme="minorHAnsi"/>
+          <w:spacing w:val="1"/>
+        </w:rPr>
+        <w:t xml:space="preserve"> </w:t>
+      </w:r>
+      <w:r>
+        <w:rPr>
+          <w:rFonts w:asciiTheme="minorHAnsi" w:hAnsiTheme="minorHAnsi" w:cstheme="minorHAnsi"/>
+        </w:rPr>
+        <w:t>terminating</w:t>
+      </w:r>
+      <w:r>
+        <w:rPr>
+          <w:rFonts w:asciiTheme="minorHAnsi" w:hAnsiTheme="minorHAnsi" w:cstheme="minorHAnsi"/>
+          <w:spacing w:val="1"/>
+        </w:rPr>
+        <w:t xml:space="preserve"> </w:t>
+      </w:r>
+      <w:r>
+        <w:rPr>
+          <w:rFonts w:asciiTheme="minorHAnsi" w:hAnsiTheme="minorHAnsi" w:cstheme="minorHAnsi"/>
+        </w:rPr>
+        <w:t>the employment</w:t>
+      </w:r>
+      <w:r>
+        <w:rPr>
+          <w:rFonts w:asciiTheme="minorHAnsi" w:hAnsiTheme="minorHAnsi" w:cstheme="minorHAnsi"/>
+          <w:spacing w:val="1"/>
+        </w:rPr>
+        <w:t xml:space="preserve"> </w:t>
+      </w:r>
+      <w:r>
+        <w:rPr>
+          <w:rFonts w:asciiTheme="minorHAnsi" w:hAnsiTheme="minorHAnsi" w:cstheme="minorHAnsi"/>
+          <w:spacing w:val="-2"/>
+        </w:rPr>
+        <w:t xml:space="preserve">relations with the </w:t>
+      </w:r>
+      <w:r>
+        <w:rPr>
+          <w:rFonts w:asciiTheme="minorHAnsi" w:hAnsiTheme="minorHAnsi" w:cstheme="minorHAnsi"/>
           <w:spacing w:val="-1"/>
         </w:rPr>
-        <w:t>After</w:t>
-      </w:r>
-      <w:r>
-        <w:rPr>
-          <w:rFonts w:asciiTheme="minorHAnsi" w:hAnsiTheme="minorHAnsi" w:cstheme="minorHAnsi"/>
-          <w:spacing w:val="-23"/>
+        <w:t>company</w:t>
+      </w:r>
+      <w:r>
+        <w:rPr>
+          <w:rFonts w:asciiTheme="minorHAnsi" w:hAnsiTheme="minorHAnsi" w:cstheme="minorHAnsi"/>
         </w:rPr>
         <w:t xml:space="preserve"> </w:t>
       </w:r>
@@ -2179,8 +2198,158 @@
           <w:rFonts w:asciiTheme="minorHAnsi" w:hAnsiTheme="minorHAnsi" w:cstheme="minorHAnsi"/>
           <w:spacing w:val="-1"/>
         </w:rPr>
-        <w:t>probation,</w:t>
-      </w:r>
+        <w:t>without serving required notice period and/or without giving</w:t>
+      </w:r>
+      <w:r>
+        <w:rPr>
+          <w:rFonts w:asciiTheme="minorHAnsi" w:hAnsiTheme="minorHAnsi" w:cstheme="minorHAnsi"/>
+        </w:rPr>
+        <w:t xml:space="preserve"> </w:t>
+      </w:r>
+      <w:r>
+        <w:rPr>
+          <w:rFonts w:asciiTheme="minorHAnsi" w:hAnsiTheme="minorHAnsi" w:cstheme="minorHAnsi"/>
+          <w:spacing w:val="-1"/>
+        </w:rPr>
+        <w:t>proper</w:t>
+      </w:r>
+      <w:r>
+        <w:rPr>
+          <w:rFonts w:asciiTheme="minorHAnsi" w:hAnsiTheme="minorHAnsi" w:cstheme="minorHAnsi"/>
+          <w:spacing w:val="-20"/>
+        </w:rPr>
+        <w:t xml:space="preserve"> </w:t>
+      </w:r>
+      <w:r>
+        <w:rPr>
+          <w:rFonts w:asciiTheme="minorHAnsi" w:hAnsiTheme="minorHAnsi" w:cstheme="minorHAnsi"/>
+          <w:spacing w:val="-1"/>
+        </w:rPr>
+        <w:t>handover;</w:t>
+      </w:r>
+      <w:r>
+        <w:rPr>
+          <w:rFonts w:asciiTheme="minorHAnsi" w:hAnsiTheme="minorHAnsi" w:cstheme="minorHAnsi"/>
+          <w:spacing w:val="-20"/>
+        </w:rPr>
+        <w:t xml:space="preserve"> </w:t>
+      </w:r>
+      <w:proofErr w:type="gramStart"/>
+      <w:r>
+        <w:rPr>
+          <w:rFonts w:asciiTheme="minorHAnsi" w:hAnsiTheme="minorHAnsi" w:cstheme="minorHAnsi"/>
+          <w:spacing w:val="-1"/>
+        </w:rPr>
+        <w:t>will</w:t>
+      </w:r>
+      <w:proofErr w:type="gramEnd"/>
+      <w:r>
+        <w:rPr>
+          <w:rFonts w:asciiTheme="minorHAnsi" w:hAnsiTheme="minorHAnsi" w:cstheme="minorHAnsi"/>
+          <w:spacing w:val="-1"/>
+        </w:rPr>
+        <w:t xml:space="preserve"> not</w:t>
+      </w:r>
+      <w:r>
+        <w:rPr>
+          <w:rFonts w:asciiTheme="minorHAnsi" w:hAnsiTheme="minorHAnsi" w:cstheme="minorHAnsi"/>
+          <w:spacing w:val="-15"/>
+        </w:rPr>
+        <w:t xml:space="preserve"> </w:t>
+      </w:r>
+      <w:r>
+        <w:rPr>
+          <w:rFonts w:asciiTheme="minorHAnsi" w:hAnsiTheme="minorHAnsi" w:cstheme="minorHAnsi"/>
+          <w:spacing w:val="-1"/>
+        </w:rPr>
+        <w:t>have</w:t>
+      </w:r>
+      <w:r>
+        <w:rPr>
+          <w:rFonts w:asciiTheme="minorHAnsi" w:hAnsiTheme="minorHAnsi" w:cstheme="minorHAnsi"/>
+          <w:spacing w:val="-17"/>
+        </w:rPr>
+        <w:t xml:space="preserve"> </w:t>
+      </w:r>
+      <w:r>
+        <w:rPr>
+          <w:rFonts w:asciiTheme="minorHAnsi" w:hAnsiTheme="minorHAnsi" w:cstheme="minorHAnsi"/>
+          <w:spacing w:val="-1"/>
+        </w:rPr>
+        <w:t>the</w:t>
+      </w:r>
+      <w:r>
+        <w:rPr>
+          <w:rFonts w:asciiTheme="minorHAnsi" w:hAnsiTheme="minorHAnsi" w:cstheme="minorHAnsi"/>
+          <w:spacing w:val="-21"/>
+        </w:rPr>
+        <w:t xml:space="preserve"> </w:t>
+      </w:r>
+      <w:r>
+        <w:rPr>
+          <w:rFonts w:asciiTheme="minorHAnsi" w:hAnsiTheme="minorHAnsi" w:cstheme="minorHAnsi"/>
+          <w:spacing w:val="-1"/>
+        </w:rPr>
+        <w:t>right</w:t>
+      </w:r>
+      <w:r>
+        <w:rPr>
+          <w:rFonts w:asciiTheme="minorHAnsi" w:hAnsiTheme="minorHAnsi" w:cstheme="minorHAnsi"/>
+          <w:spacing w:val="-19"/>
+        </w:rPr>
+        <w:t xml:space="preserve"> </w:t>
+      </w:r>
+      <w:r>
+        <w:rPr>
+          <w:rFonts w:asciiTheme="minorHAnsi" w:hAnsiTheme="minorHAnsi" w:cstheme="minorHAnsi"/>
+          <w:spacing w:val="-1"/>
+        </w:rPr>
+        <w:t>to</w:t>
+      </w:r>
+      <w:r>
+        <w:rPr>
+          <w:rFonts w:asciiTheme="minorHAnsi" w:hAnsiTheme="minorHAnsi" w:cstheme="minorHAnsi"/>
+          <w:spacing w:val="-21"/>
+        </w:rPr>
+        <w:t xml:space="preserve"> </w:t>
+      </w:r>
+      <w:r>
+        <w:rPr>
+          <w:rFonts w:asciiTheme="minorHAnsi" w:hAnsiTheme="minorHAnsi" w:cstheme="minorHAnsi"/>
+          <w:spacing w:val="-1"/>
+        </w:rPr>
+        <w:t>claim</w:t>
+      </w:r>
+      <w:r>
+        <w:rPr>
+          <w:rFonts w:asciiTheme="minorHAnsi" w:hAnsiTheme="minorHAnsi" w:cstheme="minorHAnsi"/>
+          <w:spacing w:val="-13"/>
+        </w:rPr>
+        <w:t xml:space="preserve"> </w:t>
+      </w:r>
+      <w:proofErr w:type="gramStart"/>
+      <w:r>
+        <w:rPr>
+          <w:rFonts w:asciiTheme="minorHAnsi" w:hAnsiTheme="minorHAnsi" w:cstheme="minorHAnsi"/>
+          <w:spacing w:val="-1"/>
+        </w:rPr>
+        <w:t>the</w:t>
+      </w:r>
+      <w:r>
+        <w:rPr>
+          <w:rFonts w:asciiTheme="minorHAnsi" w:hAnsiTheme="minorHAnsi" w:cstheme="minorHAnsi"/>
+          <w:spacing w:val="-16"/>
+        </w:rPr>
+        <w:t xml:space="preserve"> </w:t>
+      </w:r>
+      <w:r>
+        <w:rPr>
+          <w:rFonts w:asciiTheme="minorHAnsi" w:hAnsiTheme="minorHAnsi" w:cstheme="minorHAnsi"/>
+          <w:spacing w:val="-1"/>
+        </w:rPr>
+        <w:t>remuneration</w:t>
+      </w:r>
+      <w:proofErr w:type="gramEnd"/>
       <w:r>
         <w:rPr>
           <w:rFonts w:asciiTheme="minorHAnsi" w:hAnsiTheme="minorHAnsi" w:cstheme="minorHAnsi"/>
@@ -2193,7 +2362,35 @@
           <w:rFonts w:asciiTheme="minorHAnsi" w:hAnsiTheme="minorHAnsi" w:cstheme="minorHAnsi"/>
           <w:spacing w:val="-1"/>
         </w:rPr>
-        <w:t>if</w:t>
+        <w:t>for</w:t>
+      </w:r>
+      <w:r>
+        <w:rPr>
+          <w:rFonts w:asciiTheme="minorHAnsi" w:hAnsiTheme="minorHAnsi" w:cstheme="minorHAnsi"/>
+          <w:spacing w:val="-12"/>
+        </w:rPr>
+        <w:t xml:space="preserve"> </w:t>
+      </w:r>
+      <w:r>
+        <w:rPr>
+          <w:rFonts w:asciiTheme="minorHAnsi" w:hAnsiTheme="minorHAnsi" w:cstheme="minorHAnsi"/>
+          <w:spacing w:val="-1"/>
+        </w:rPr>
+        <w:t>the</w:t>
+      </w:r>
+      <w:r>
+        <w:rPr>
+          <w:rFonts w:asciiTheme="minorHAnsi" w:hAnsiTheme="minorHAnsi" w:cstheme="minorHAnsi"/>
+          <w:spacing w:val="-18"/>
+        </w:rPr>
+        <w:t xml:space="preserve"> </w:t>
+      </w:r>
+      <w:r>
+        <w:rPr>
+          <w:rFonts w:asciiTheme="minorHAnsi" w:hAnsiTheme="minorHAnsi" w:cstheme="minorHAnsi"/>
+          <w:spacing w:val="-1"/>
+        </w:rPr>
+        <w:t>respective</w:t>
       </w:r>
       <w:r>
         <w:rPr>
@@ -2205,247 +2402,48 @@
       <w:r>
         <w:rPr>
           <w:rFonts w:asciiTheme="minorHAnsi" w:hAnsiTheme="minorHAnsi" w:cstheme="minorHAnsi"/>
-          <w:spacing w:val="-1"/>
-        </w:rPr>
-        <w:t>you</w:t>
-      </w:r>
-      <w:r>
-        <w:rPr>
-          <w:rFonts w:asciiTheme="minorHAnsi" w:hAnsiTheme="minorHAnsi" w:cstheme="minorHAnsi"/>
-          <w:spacing w:val="-20"/>
+        </w:rPr>
+        <w:t>period</w:t>
+      </w:r>
+      <w:r>
+        <w:rPr>
+          <w:rFonts w:asciiTheme="minorHAnsi" w:hAnsiTheme="minorHAnsi" w:cstheme="minorHAnsi"/>
+          <w:spacing w:val="1"/>
         </w:rPr>
         <w:t xml:space="preserve"> </w:t>
       </w:r>
       <w:r>
         <w:rPr>
           <w:rFonts w:asciiTheme="minorHAnsi" w:hAnsiTheme="minorHAnsi" w:cstheme="minorHAnsi"/>
-          <w:spacing w:val="-1"/>
-        </w:rPr>
-        <w:t>wish</w:t>
-      </w:r>
-      <w:r>
-        <w:rPr>
-          <w:rFonts w:asciiTheme="minorHAnsi" w:hAnsiTheme="minorHAnsi" w:cstheme="minorHAnsi"/>
-          <w:spacing w:val="-18"/>
+        </w:rPr>
+        <w:t xml:space="preserve">and experience/relieving letters or BOTH. Further in such </w:t>
+      </w:r>
+      <w:proofErr w:type="gramStart"/>
+      <w:r>
+        <w:rPr>
+          <w:rFonts w:asciiTheme="minorHAnsi" w:hAnsiTheme="minorHAnsi" w:cstheme="minorHAnsi"/>
+        </w:rPr>
+        <w:t>case</w:t>
+      </w:r>
+      <w:proofErr w:type="gramEnd"/>
+      <w:r>
+        <w:rPr>
+          <w:rFonts w:asciiTheme="minorHAnsi" w:hAnsiTheme="minorHAnsi" w:cstheme="minorHAnsi"/>
+        </w:rPr>
+        <w:t>, other consequences will</w:t>
+      </w:r>
+      <w:r>
+        <w:rPr>
+          <w:rFonts w:asciiTheme="minorHAnsi" w:hAnsiTheme="minorHAnsi" w:cstheme="minorHAnsi"/>
+          <w:spacing w:val="1"/>
         </w:rPr>
         <w:t xml:space="preserve"> </w:t>
       </w:r>
       <w:r>
         <w:rPr>
           <w:rFonts w:asciiTheme="minorHAnsi" w:hAnsiTheme="minorHAnsi" w:cstheme="minorHAnsi"/>
-          <w:spacing w:val="-1"/>
-        </w:rPr>
-        <w:t>you</w:t>
-      </w:r>
-      <w:r>
-        <w:rPr>
-          <w:rFonts w:asciiTheme="minorHAnsi" w:hAnsiTheme="minorHAnsi" w:cstheme="minorHAnsi"/>
-          <w:spacing w:val="-20"/>
-        </w:rPr>
-        <w:t xml:space="preserve"> </w:t>
-      </w:r>
-      <w:r>
-        <w:rPr>
-          <w:rFonts w:asciiTheme="minorHAnsi" w:hAnsiTheme="minorHAnsi" w:cstheme="minorHAnsi"/>
-          <w:spacing w:val="-1"/>
-        </w:rPr>
-        <w:t>may</w:t>
-      </w:r>
-      <w:r>
-        <w:rPr>
-          <w:rFonts w:asciiTheme="minorHAnsi" w:hAnsiTheme="minorHAnsi" w:cstheme="minorHAnsi"/>
-          <w:spacing w:val="34"/>
-        </w:rPr>
-        <w:t xml:space="preserve"> </w:t>
-      </w:r>
-      <w:r>
-        <w:rPr>
-          <w:rFonts w:asciiTheme="minorHAnsi" w:hAnsiTheme="minorHAnsi" w:cstheme="minorHAnsi"/>
-          <w:spacing w:val="-1"/>
-        </w:rPr>
-        <w:t>discontinue</w:t>
-      </w:r>
-      <w:r>
-        <w:rPr>
-          <w:rFonts w:asciiTheme="minorHAnsi" w:hAnsiTheme="minorHAnsi" w:cstheme="minorHAnsi"/>
-          <w:spacing w:val="-20"/>
-        </w:rPr>
-        <w:t xml:space="preserve"> </w:t>
-      </w:r>
-      <w:r>
-        <w:rPr>
-          <w:rFonts w:asciiTheme="minorHAnsi" w:hAnsiTheme="minorHAnsi" w:cstheme="minorHAnsi"/>
-          <w:spacing w:val="-1"/>
-        </w:rPr>
-        <w:t>this</w:t>
-      </w:r>
-      <w:r>
-        <w:rPr>
-          <w:rFonts w:asciiTheme="minorHAnsi" w:hAnsiTheme="minorHAnsi" w:cstheme="minorHAnsi"/>
-          <w:spacing w:val="36"/>
-        </w:rPr>
-        <w:t xml:space="preserve"> </w:t>
-      </w:r>
-      <w:r>
-        <w:rPr>
-          <w:rFonts w:asciiTheme="minorHAnsi" w:hAnsiTheme="minorHAnsi" w:cstheme="minorHAnsi"/>
-          <w:spacing w:val="-1"/>
-        </w:rPr>
-        <w:t>engagement</w:t>
-      </w:r>
-      <w:r>
-        <w:rPr>
-          <w:rFonts w:asciiTheme="minorHAnsi" w:hAnsiTheme="minorHAnsi" w:cstheme="minorHAnsi"/>
-          <w:spacing w:val="-14"/>
-        </w:rPr>
-        <w:t xml:space="preserve"> </w:t>
-      </w:r>
-      <w:r>
-        <w:rPr>
-          <w:rFonts w:asciiTheme="minorHAnsi" w:hAnsiTheme="minorHAnsi" w:cstheme="minorHAnsi"/>
-        </w:rPr>
-        <w:t>by</w:t>
-      </w:r>
-      <w:r>
-        <w:rPr>
-          <w:rFonts w:asciiTheme="minorHAnsi" w:hAnsiTheme="minorHAnsi" w:cstheme="minorHAnsi"/>
-          <w:spacing w:val="36"/>
-        </w:rPr>
-        <w:t xml:space="preserve"> </w:t>
-      </w:r>
-      <w:r>
-        <w:rPr>
-          <w:rFonts w:asciiTheme="minorHAnsi" w:hAnsiTheme="minorHAnsi" w:cstheme="minorHAnsi"/>
-        </w:rPr>
-        <w:t>serving</w:t>
-      </w:r>
-      <w:r>
-        <w:rPr>
-          <w:rFonts w:asciiTheme="minorHAnsi" w:hAnsiTheme="minorHAnsi" w:cstheme="minorHAnsi"/>
-          <w:spacing w:val="-14"/>
-        </w:rPr>
-        <w:t xml:space="preserve"> </w:t>
-      </w:r>
-      <w:r>
-        <w:rPr>
-          <w:rFonts w:asciiTheme="minorHAnsi" w:hAnsiTheme="minorHAnsi" w:cstheme="minorHAnsi"/>
-        </w:rPr>
-        <w:t>prior</w:t>
-      </w:r>
-      <w:r>
-        <w:rPr>
-          <w:rFonts w:asciiTheme="minorHAnsi" w:hAnsiTheme="minorHAnsi" w:cstheme="minorHAnsi"/>
-          <w:spacing w:val="-18"/>
-        </w:rPr>
-        <w:t xml:space="preserve"> </w:t>
-      </w:r>
-      <w:proofErr w:type="gramStart"/>
-      <w:r>
-        <w:rPr>
-          <w:rFonts w:asciiTheme="minorHAnsi" w:hAnsiTheme="minorHAnsi" w:cstheme="minorHAnsi"/>
-        </w:rPr>
-        <w:t xml:space="preserve">written </w:t>
-      </w:r>
-      <w:r>
-        <w:rPr>
-          <w:rFonts w:asciiTheme="minorHAnsi" w:hAnsiTheme="minorHAnsi" w:cstheme="minorHAnsi"/>
-          <w:spacing w:val="-52"/>
-        </w:rPr>
-        <w:t xml:space="preserve"> </w:t>
-      </w:r>
-      <w:r>
-        <w:rPr>
-          <w:rFonts w:asciiTheme="minorHAnsi" w:hAnsiTheme="minorHAnsi" w:cstheme="minorHAnsi"/>
-          <w:spacing w:val="-1"/>
-        </w:rPr>
-        <w:t>notice</w:t>
-      </w:r>
-      <w:proofErr w:type="gramEnd"/>
-      <w:r>
-        <w:rPr>
-          <w:rFonts w:asciiTheme="minorHAnsi" w:hAnsiTheme="minorHAnsi" w:cstheme="minorHAnsi"/>
-          <w:spacing w:val="-1"/>
-        </w:rPr>
-        <w:t xml:space="preserve"> of</w:t>
-      </w:r>
-      <w:r>
-        <w:rPr>
-          <w:rFonts w:asciiTheme="minorHAnsi" w:hAnsiTheme="minorHAnsi" w:cstheme="minorHAnsi"/>
-          <w:spacing w:val="-20"/>
-        </w:rPr>
-        <w:t xml:space="preserve"> </w:t>
-      </w:r>
-      <w:proofErr w:type="gramStart"/>
-      <w:r>
-        <w:rPr>
-          <w:rFonts w:asciiTheme="minorHAnsi" w:hAnsiTheme="minorHAnsi" w:cstheme="minorHAnsi"/>
-          <w:spacing w:val="-20"/>
-        </w:rPr>
-        <w:t xml:space="preserve">3 </w:t>
-      </w:r>
-      <w:r>
-        <w:rPr>
-          <w:rFonts w:asciiTheme="minorHAnsi" w:hAnsiTheme="minorHAnsi" w:cstheme="minorHAnsi"/>
-          <w:spacing w:val="-20"/>
-        </w:rPr>
-        <w:t xml:space="preserve"> </w:t>
-      </w:r>
-      <w:r>
-        <w:rPr>
-          <w:rFonts w:asciiTheme="minorHAnsi" w:hAnsiTheme="minorHAnsi" w:cstheme="minorHAnsi"/>
-          <w:spacing w:val="-1"/>
-        </w:rPr>
-        <w:t>Months</w:t>
-      </w:r>
-      <w:proofErr w:type="gramEnd"/>
-      <w:r>
-        <w:rPr>
-          <w:rFonts w:asciiTheme="minorHAnsi" w:hAnsiTheme="minorHAnsi" w:cstheme="minorHAnsi"/>
-          <w:spacing w:val="-19"/>
-        </w:rPr>
-        <w:t xml:space="preserve"> </w:t>
-      </w:r>
-      <w:r>
-        <w:rPr>
-          <w:rFonts w:asciiTheme="minorHAnsi" w:hAnsiTheme="minorHAnsi" w:cstheme="minorHAnsi"/>
-        </w:rPr>
-        <w:t xml:space="preserve">. </w:t>
-      </w:r>
-    </w:p>
-    <w:p>
-      <w:pPr>
-        <w:pStyle w:val="ListParagraph"/>
-        <w:numPr>
-          <w:ilvl w:val="0"/>
-          <w:numId w:val="2"/>
-        </w:numPr>
-        <w:tabs>
-          <w:tab w:val="left" w:pos="1276"/>
-        </w:tabs>
-        <w:spacing w:before="120" w:after="120" w:line="288" w:lineRule="auto"/>
-        <w:ind w:left="1134" w:right="67" w:hanging="483"/>
-        <w:jc w:val="both"/>
-        <w:rPr>
-          <w:rFonts w:asciiTheme="minorHAnsi" w:hAnsiTheme="minorHAnsi" w:cstheme="minorHAnsi"/>
-        </w:rPr>
-      </w:pPr>
-      <w:r>
-        <w:rPr>
-          <w:rFonts w:asciiTheme="minorHAnsi" w:hAnsiTheme="minorHAnsi" w:cstheme="minorHAnsi"/>
-        </w:rPr>
-        <w:t>The discretion to accept pay in lieu of notice rests with the company and you will be bound by any</w:t>
-      </w:r>
-      <w:r>
-        <w:rPr>
-          <w:rFonts w:asciiTheme="minorHAnsi" w:hAnsiTheme="minorHAnsi" w:cstheme="minorHAnsi"/>
-        </w:rPr>
-        <w:t xml:space="preserve"> </w:t>
-      </w:r>
-      <w:r>
-        <w:rPr>
-          <w:rFonts w:asciiTheme="minorHAnsi" w:hAnsiTheme="minorHAnsi" w:cstheme="minorHAnsi"/>
-        </w:rPr>
-        <w:t xml:space="preserve">such decision. You will be required to work through the notice period. </w:t>
+        </w:rPr>
+        <w:t>follow.</w:t>
       </w:r>
     </w:p>
     <w:p>
@@ -2469,351 +2467,6 @@
         <w:rPr>
           <w:rFonts w:asciiTheme="minorHAnsi" w:hAnsiTheme="minorHAnsi" w:cstheme="minorHAnsi"/>
         </w:rPr>
-        <w:t>In the event of an employee</w:t>
-      </w:r>
-      <w:r>
-        <w:rPr>
-          <w:rFonts w:asciiTheme="minorHAnsi" w:hAnsiTheme="minorHAnsi" w:cstheme="minorHAnsi"/>
-          <w:spacing w:val="1"/>
-        </w:rPr>
-        <w:t xml:space="preserve"> </w:t>
-      </w:r>
-      <w:r>
-        <w:rPr>
-          <w:rFonts w:asciiTheme="minorHAnsi" w:hAnsiTheme="minorHAnsi" w:cstheme="minorHAnsi"/>
-        </w:rPr>
-        <w:t>terminating</w:t>
-      </w:r>
-      <w:r>
-        <w:rPr>
-          <w:rFonts w:asciiTheme="minorHAnsi" w:hAnsiTheme="minorHAnsi" w:cstheme="minorHAnsi"/>
-          <w:spacing w:val="1"/>
-        </w:rPr>
-        <w:t xml:space="preserve"> </w:t>
-      </w:r>
-      <w:r>
-        <w:rPr>
-          <w:rFonts w:asciiTheme="minorHAnsi" w:hAnsiTheme="minorHAnsi" w:cstheme="minorHAnsi"/>
-        </w:rPr>
-        <w:t>the employment</w:t>
-      </w:r>
-      <w:r>
-        <w:rPr>
-          <w:rFonts w:asciiTheme="minorHAnsi" w:hAnsiTheme="minorHAnsi" w:cstheme="minorHAnsi"/>
-          <w:spacing w:val="1"/>
-        </w:rPr>
-        <w:t xml:space="preserve"> </w:t>
-      </w:r>
-      <w:r>
-        <w:rPr>
-          <w:rFonts w:asciiTheme="minorHAnsi" w:hAnsiTheme="minorHAnsi" w:cstheme="minorHAnsi"/>
-          <w:spacing w:val="-2"/>
-        </w:rPr>
-        <w:t xml:space="preserve">relations with the </w:t>
-      </w:r>
-      <w:r>
-        <w:rPr>
-          <w:rFonts w:asciiTheme="minorHAnsi" w:hAnsiTheme="minorHAnsi" w:cstheme="minorHAnsi"/>
-          <w:spacing w:val="-1"/>
-        </w:rPr>
-        <w:t>company</w:t>
-      </w:r>
-      <w:r>
-        <w:rPr>
-          <w:rFonts w:asciiTheme="minorHAnsi" w:hAnsiTheme="minorHAnsi" w:cstheme="minorHAnsi"/>
-        </w:rPr>
-        <w:t xml:space="preserve"> </w:t>
-      </w:r>
-      <w:r>
-        <w:rPr>
-          <w:rFonts w:asciiTheme="minorHAnsi" w:hAnsiTheme="minorHAnsi" w:cstheme="minorHAnsi"/>
-          <w:spacing w:val="-1"/>
-        </w:rPr>
-        <w:t xml:space="preserve">without serving </w:t>
-      </w:r>
-      <w:proofErr w:type="gramStart"/>
-      <w:r>
-        <w:rPr>
-          <w:rFonts w:asciiTheme="minorHAnsi" w:hAnsiTheme="minorHAnsi" w:cstheme="minorHAnsi"/>
-          <w:spacing w:val="-1"/>
-        </w:rPr>
-        <w:t>required</w:t>
-      </w:r>
-      <w:proofErr w:type="gramEnd"/>
-      <w:r>
-        <w:rPr>
-          <w:rFonts w:asciiTheme="minorHAnsi" w:hAnsiTheme="minorHAnsi" w:cstheme="minorHAnsi"/>
-          <w:spacing w:val="-1"/>
-        </w:rPr>
-        <w:t xml:space="preserve"> notice period and/or without giving</w:t>
-      </w:r>
-      <w:r>
-        <w:rPr>
-          <w:rFonts w:asciiTheme="minorHAnsi" w:hAnsiTheme="minorHAnsi" w:cstheme="minorHAnsi"/>
-        </w:rPr>
-        <w:t xml:space="preserve"> </w:t>
-      </w:r>
-      <w:r>
-        <w:rPr>
-          <w:rFonts w:asciiTheme="minorHAnsi" w:hAnsiTheme="minorHAnsi" w:cstheme="minorHAnsi"/>
-          <w:spacing w:val="-1"/>
-        </w:rPr>
-        <w:t>proper</w:t>
-      </w:r>
-      <w:r>
-        <w:rPr>
-          <w:rFonts w:asciiTheme="minorHAnsi" w:hAnsiTheme="minorHAnsi" w:cstheme="minorHAnsi"/>
-          <w:spacing w:val="-20"/>
-        </w:rPr>
-        <w:t xml:space="preserve"> </w:t>
-      </w:r>
-      <w:r>
-        <w:rPr>
-          <w:rFonts w:asciiTheme="minorHAnsi" w:hAnsiTheme="minorHAnsi" w:cstheme="minorHAnsi"/>
-          <w:spacing w:val="-1"/>
-        </w:rPr>
-        <w:t>handover;</w:t>
-      </w:r>
-      <w:r>
-        <w:rPr>
-          <w:rFonts w:asciiTheme="minorHAnsi" w:hAnsiTheme="minorHAnsi" w:cstheme="minorHAnsi"/>
-          <w:spacing w:val="-20"/>
-        </w:rPr>
-        <w:t xml:space="preserve"> </w:t>
-      </w:r>
-      <w:proofErr w:type="gramStart"/>
-      <w:r>
-        <w:rPr>
-          <w:rFonts w:asciiTheme="minorHAnsi" w:hAnsiTheme="minorHAnsi" w:cstheme="minorHAnsi"/>
-          <w:spacing w:val="-1"/>
-        </w:rPr>
-        <w:t>will</w:t>
-      </w:r>
-      <w:proofErr w:type="gramEnd"/>
-      <w:r>
-        <w:rPr>
-          <w:rFonts w:asciiTheme="minorHAnsi" w:hAnsiTheme="minorHAnsi" w:cstheme="minorHAnsi"/>
-          <w:spacing w:val="-1"/>
-        </w:rPr>
-        <w:t xml:space="preserve"> not</w:t>
-      </w:r>
-      <w:r>
-        <w:rPr>
-          <w:rFonts w:asciiTheme="minorHAnsi" w:hAnsiTheme="minorHAnsi" w:cstheme="minorHAnsi"/>
-          <w:spacing w:val="-15"/>
-        </w:rPr>
-        <w:t xml:space="preserve"> </w:t>
-      </w:r>
-      <w:r>
-        <w:rPr>
-          <w:rFonts w:asciiTheme="minorHAnsi" w:hAnsiTheme="minorHAnsi" w:cstheme="minorHAnsi"/>
-          <w:spacing w:val="-1"/>
-        </w:rPr>
-        <w:t>have</w:t>
-      </w:r>
-      <w:r>
-        <w:rPr>
-          <w:rFonts w:asciiTheme="minorHAnsi" w:hAnsiTheme="minorHAnsi" w:cstheme="minorHAnsi"/>
-          <w:spacing w:val="-17"/>
-        </w:rPr>
-        <w:t xml:space="preserve"> </w:t>
-      </w:r>
-      <w:r>
-        <w:rPr>
-          <w:rFonts w:asciiTheme="minorHAnsi" w:hAnsiTheme="minorHAnsi" w:cstheme="minorHAnsi"/>
-          <w:spacing w:val="-1"/>
-        </w:rPr>
-        <w:t>the</w:t>
-      </w:r>
-      <w:r>
-        <w:rPr>
-          <w:rFonts w:asciiTheme="minorHAnsi" w:hAnsiTheme="minorHAnsi" w:cstheme="minorHAnsi"/>
-          <w:spacing w:val="-21"/>
-        </w:rPr>
-        <w:t xml:space="preserve"> </w:t>
-      </w:r>
-      <w:r>
-        <w:rPr>
-          <w:rFonts w:asciiTheme="minorHAnsi" w:hAnsiTheme="minorHAnsi" w:cstheme="minorHAnsi"/>
-          <w:spacing w:val="-1"/>
-        </w:rPr>
-        <w:t>right</w:t>
-      </w:r>
-      <w:r>
-        <w:rPr>
-          <w:rFonts w:asciiTheme="minorHAnsi" w:hAnsiTheme="minorHAnsi" w:cstheme="minorHAnsi"/>
-          <w:spacing w:val="-19"/>
-        </w:rPr>
-        <w:t xml:space="preserve"> </w:t>
-      </w:r>
-      <w:r>
-        <w:rPr>
-          <w:rFonts w:asciiTheme="minorHAnsi" w:hAnsiTheme="minorHAnsi" w:cstheme="minorHAnsi"/>
-          <w:spacing w:val="-1"/>
-        </w:rPr>
-        <w:t>to</w:t>
-      </w:r>
-      <w:r>
-        <w:rPr>
-          <w:rFonts w:asciiTheme="minorHAnsi" w:hAnsiTheme="minorHAnsi" w:cstheme="minorHAnsi"/>
-          <w:spacing w:val="-21"/>
-        </w:rPr>
-        <w:t xml:space="preserve"> </w:t>
-      </w:r>
-      <w:r>
-        <w:rPr>
-          <w:rFonts w:asciiTheme="minorHAnsi" w:hAnsiTheme="minorHAnsi" w:cstheme="minorHAnsi"/>
-          <w:spacing w:val="-1"/>
-        </w:rPr>
-        <w:t>claim</w:t>
-      </w:r>
-      <w:r>
-        <w:rPr>
-          <w:rFonts w:asciiTheme="minorHAnsi" w:hAnsiTheme="minorHAnsi" w:cstheme="minorHAnsi"/>
-          <w:spacing w:val="-13"/>
-        </w:rPr>
-        <w:t xml:space="preserve"> </w:t>
-      </w:r>
-      <w:proofErr w:type="gramStart"/>
-      <w:r>
-        <w:rPr>
-          <w:rFonts w:asciiTheme="minorHAnsi" w:hAnsiTheme="minorHAnsi" w:cstheme="minorHAnsi"/>
-          <w:spacing w:val="-1"/>
-        </w:rPr>
-        <w:t>the</w:t>
-      </w:r>
-      <w:r>
-        <w:rPr>
-          <w:rFonts w:asciiTheme="minorHAnsi" w:hAnsiTheme="minorHAnsi" w:cstheme="minorHAnsi"/>
-          <w:spacing w:val="-16"/>
-        </w:rPr>
-        <w:t xml:space="preserve"> </w:t>
-      </w:r>
-      <w:r>
-        <w:rPr>
-          <w:rFonts w:asciiTheme="minorHAnsi" w:hAnsiTheme="minorHAnsi" w:cstheme="minorHAnsi"/>
-          <w:spacing w:val="-1"/>
-        </w:rPr>
-        <w:t>remuneration</w:t>
-      </w:r>
-      <w:proofErr w:type="gramEnd"/>
-      <w:r>
-        <w:rPr>
-          <w:rFonts w:asciiTheme="minorHAnsi" w:hAnsiTheme="minorHAnsi" w:cstheme="minorHAnsi"/>
-          <w:spacing w:val="-18"/>
-        </w:rPr>
-        <w:t xml:space="preserve"> </w:t>
-      </w:r>
-      <w:r>
-        <w:rPr>
-          <w:rFonts w:asciiTheme="minorHAnsi" w:hAnsiTheme="minorHAnsi" w:cstheme="minorHAnsi"/>
-          <w:spacing w:val="-1"/>
-        </w:rPr>
-        <w:t>for</w:t>
-      </w:r>
-      <w:r>
-        <w:rPr>
-          <w:rFonts w:asciiTheme="minorHAnsi" w:hAnsiTheme="minorHAnsi" w:cstheme="minorHAnsi"/>
-          <w:spacing w:val="-12"/>
-        </w:rPr>
-        <w:t xml:space="preserve"> </w:t>
-      </w:r>
-      <w:r>
-        <w:rPr>
-          <w:rFonts w:asciiTheme="minorHAnsi" w:hAnsiTheme="minorHAnsi" w:cstheme="minorHAnsi"/>
-          <w:spacing w:val="-1"/>
-        </w:rPr>
-        <w:t>the</w:t>
-      </w:r>
-      <w:r>
-        <w:rPr>
-          <w:rFonts w:asciiTheme="minorHAnsi" w:hAnsiTheme="minorHAnsi" w:cstheme="minorHAnsi"/>
-          <w:spacing w:val="-18"/>
-        </w:rPr>
-        <w:t xml:space="preserve"> </w:t>
-      </w:r>
-      <w:r>
-        <w:rPr>
-          <w:rFonts w:asciiTheme="minorHAnsi" w:hAnsiTheme="minorHAnsi" w:cstheme="minorHAnsi"/>
-          <w:spacing w:val="-1"/>
-        </w:rPr>
-        <w:t>respective</w:t>
-      </w:r>
-      <w:r>
-        <w:rPr>
-          <w:rFonts w:asciiTheme="minorHAnsi" w:hAnsiTheme="minorHAnsi" w:cstheme="minorHAnsi"/>
-          <w:spacing w:val="-15"/>
-        </w:rPr>
-        <w:t xml:space="preserve"> </w:t>
-      </w:r>
-      <w:r>
-        <w:rPr>
-          <w:rFonts w:asciiTheme="minorHAnsi" w:hAnsiTheme="minorHAnsi" w:cstheme="minorHAnsi"/>
-        </w:rPr>
-        <w:t>period</w:t>
-      </w:r>
-      <w:r>
-        <w:rPr>
-          <w:rFonts w:asciiTheme="minorHAnsi" w:hAnsiTheme="minorHAnsi" w:cstheme="minorHAnsi"/>
-          <w:spacing w:val="1"/>
-        </w:rPr>
-        <w:t xml:space="preserve"> </w:t>
-      </w:r>
-      <w:r>
-        <w:rPr>
-          <w:rFonts w:asciiTheme="minorHAnsi" w:hAnsiTheme="minorHAnsi" w:cstheme="minorHAnsi"/>
-        </w:rPr>
-        <w:t xml:space="preserve">and experience/relieving letters or BOTH. Further in such </w:t>
-      </w:r>
-      <w:proofErr w:type="gramStart"/>
-      <w:r>
-        <w:rPr>
-          <w:rFonts w:asciiTheme="minorHAnsi" w:hAnsiTheme="minorHAnsi" w:cstheme="minorHAnsi"/>
-        </w:rPr>
-        <w:t>case</w:t>
-      </w:r>
-      <w:proofErr w:type="gramEnd"/>
-      <w:r>
-        <w:rPr>
-          <w:rFonts w:asciiTheme="minorHAnsi" w:hAnsiTheme="minorHAnsi" w:cstheme="minorHAnsi"/>
-        </w:rPr>
-        <w:t>, other consequences will</w:t>
-      </w:r>
-      <w:r>
-        <w:rPr>
-          <w:rFonts w:asciiTheme="minorHAnsi" w:hAnsiTheme="minorHAnsi" w:cstheme="minorHAnsi"/>
-          <w:spacing w:val="1"/>
-        </w:rPr>
-        <w:t xml:space="preserve"> </w:t>
-      </w:r>
-      <w:r>
-        <w:rPr>
-          <w:rFonts w:asciiTheme="minorHAnsi" w:hAnsiTheme="minorHAnsi" w:cstheme="minorHAnsi"/>
-        </w:rPr>
-        <w:t>follow.</w:t>
-      </w:r>
-    </w:p>
-    <w:p>
-      <w:pPr>
-        <w:pStyle w:val="ListParagraph"/>
-        <w:numPr>
-          <w:ilvl w:val="0"/>
-          <w:numId w:val="2"/>
-        </w:numPr>
-        <w:tabs>
-          <w:tab w:val="left" w:pos="1276"/>
-        </w:tabs>
-        <w:spacing w:before="120" w:after="120" w:line="288" w:lineRule="auto"/>
-        <w:ind w:left="1134" w:right="67" w:hanging="425"/>
-        <w:jc w:val="both"/>
-        <w:rPr>
-          <w:rFonts w:asciiTheme="minorHAnsi" w:hAnsiTheme="minorHAnsi" w:cstheme="minorHAnsi"/>
-        </w:rPr>
-      </w:pPr>
-      <w:r>
-        <w:rPr>
-          <w:rFonts w:asciiTheme="minorHAnsi" w:hAnsiTheme="minorHAnsi" w:cstheme="minorHAnsi"/>
-        </w:rPr>
         <w:t>In either cases mentioned above, The company also reserves the right to recover the costs of any specific expenditure incurred at the time of joining (relocation expenses, joining bonus etc. if any), either on processing a visa/ work permit or for any specific training given for an assignment and where you are unable, for any reason, to fulfill your part of the obligation, either to travel or to complete the assignment.</w:t>
       </w:r>
     </w:p>
@@ -2943,16 +2596,7 @@
           <w:sz w:val="22"/>
           <w:szCs w:val="22"/>
         </w:rPr>
-        <w:t xml:space="preserve">For a period of one (1) year following your separation from the company’s employment, you shall not, directly or indirectly, hire, solicit, or encourage to leave the company's employment, any employee, consultant, or consultant of the company or hire any such employee, consultant or consultants of company who has left the company's employment or contractual engagement within one year of such employment or engagement. Employee understands, agrees, and confirms that as long as employee is employed by Rigved Infotech Pvt. Ltd., he shall not participate directly or indirectly, or in any capacity, in any business or service or activity that is in competition with or similar to that of the Rigved Infotech </w:t>
-      </w:r>
-      <w:r>
-        <w:rPr>
-          <w:rFonts w:asciiTheme="minorHAnsi" w:hAnsiTheme="minorHAnsi" w:cstheme="minorHAnsi"/>
-          <w:sz w:val="22"/>
-          <w:szCs w:val="22"/>
-        </w:rPr>
-        <w:lastRenderedPageBreak/>
-        <w:t xml:space="preserve">Pvt. Ltd for the period of two (2) years post separation from the company’s employment. You </w:t>
+        <w:t xml:space="preserve">For a period of one (1) year following your separation from the company’s employment, you shall not, directly or indirectly, hire, solicit, or encourage to leave the company's employment, any employee, consultant, or consultant of the company or hire any such employee, consultant or consultants of company who has left the company's employment or contractual engagement within one year of such employment or engagement. Employee understands, agrees, and confirms that as long as employee is employed by Rigved Infotech Pvt. Ltd., he shall not participate directly or indirectly, or in any capacity, in any business or service or activity that is in competition with or similar to that of the Rigved Infotech Pvt. Ltd for the period of two (2) years post separation from the company’s employment. You </w:t>
       </w:r>
       <w:proofErr w:type="gramStart"/>
       <w:r>
@@ -3034,6 +2678,7 @@
           <w:sz w:val="22"/>
           <w:szCs w:val="22"/>
         </w:rPr>
+        <w:lastRenderedPageBreak/>
         <w:t>changes thereto from time to time shall together constitute binding terms of your appointment</w:t>
       </w:r>
       <w:r>
@@ -3356,8 +3001,16 @@
         <w:rPr>
           <w:rFonts w:asciiTheme="minorHAnsi" w:hAnsiTheme="minorHAnsi" w:cstheme="minorHAnsi"/>
         </w:rPr>
-        <w:t>Dr. Nitin Pitty</w:t>
-      </w:r>
+        <w:t xml:space="preserve">Dr. Nitin </w:t>
+      </w:r>
+      <w:proofErr w:type="spellStart"/>
+      <w:r>
+        <w:rPr>
+          <w:rFonts w:asciiTheme="minorHAnsi" w:hAnsiTheme="minorHAnsi" w:cstheme="minorHAnsi"/>
+        </w:rPr>
+        <w:t>Pitty</w:t>
+      </w:r>
+      <w:proofErr w:type="spellEnd"/>
     </w:p>
     <w:p>
       <w:pPr>
@@ -3464,6 +3117,13 @@
           <w:spacing w:val="-1"/>
         </w:rPr>
         <w:t xml:space="preserve"> </w:t>
+      </w:r>
+      <w:r>
+        <w:rPr>
+          <w:rFonts w:asciiTheme="minorHAnsi" w:hAnsiTheme="minorHAnsi" w:cstheme="minorHAnsi"/>
+          <w:lang w:val="en-IN"/>
+        </w:rPr>
+        <w:t>DD.MM.YYYY</w:t>
       </w:r>
     </w:p>
     <w:p>
@@ -3716,7 +3376,6 @@
               <w:bottom w:val="single" w:sz="4" w:space="0" w:color="auto"/>
               <w:right w:val="single" w:sz="4" w:space="0" w:color="auto"/>
             </w:tcBorders>
-            <w:shd w:val="clear" w:color="auto" w:fill="auto"/>
             <w:noWrap/>
             <w:vAlign w:val="bottom"/>
           </w:tcPr>
@@ -3801,7 +3460,6 @@
               <w:bottom w:val="single" w:sz="4" w:space="0" w:color="auto"/>
               <w:right w:val="single" w:sz="4" w:space="0" w:color="auto"/>
             </w:tcBorders>
-            <w:shd w:val="clear" w:color="auto" w:fill="auto"/>
             <w:noWrap/>
             <w:vAlign w:val="bottom"/>
           </w:tcPr>
@@ -3886,7 +3544,6 @@
               <w:bottom w:val="single" w:sz="4" w:space="0" w:color="auto"/>
               <w:right w:val="single" w:sz="4" w:space="0" w:color="auto"/>
             </w:tcBorders>
-            <w:shd w:val="clear" w:color="auto" w:fill="auto"/>
             <w:noWrap/>
             <w:vAlign w:val="bottom"/>
           </w:tcPr>
@@ -3971,7 +3628,6 @@
               <w:bottom w:val="single" w:sz="4" w:space="0" w:color="auto"/>
               <w:right w:val="single" w:sz="4" w:space="0" w:color="auto"/>
             </w:tcBorders>
-            <w:shd w:val="clear" w:color="auto" w:fill="auto"/>
             <w:noWrap/>
             <w:vAlign w:val="bottom"/>
           </w:tcPr>
@@ -4056,7 +3712,6 @@
               <w:bottom w:val="single" w:sz="4" w:space="0" w:color="auto"/>
               <w:right w:val="single" w:sz="4" w:space="0" w:color="auto"/>
             </w:tcBorders>
-            <w:shd w:val="clear" w:color="auto" w:fill="auto"/>
             <w:noWrap/>
             <w:vAlign w:val="bottom"/>
           </w:tcPr>
@@ -4141,7 +3796,6 @@
               <w:bottom w:val="single" w:sz="4" w:space="0" w:color="auto"/>
               <w:right w:val="single" w:sz="4" w:space="0" w:color="auto"/>
             </w:tcBorders>
-            <w:shd w:val="clear" w:color="auto" w:fill="auto"/>
             <w:noWrap/>
             <w:vAlign w:val="bottom"/>
           </w:tcPr>
@@ -4224,7 +3878,6 @@
               <w:bottom w:val="single" w:sz="4" w:space="0" w:color="auto"/>
               <w:right w:val="single" w:sz="4" w:space="0" w:color="auto"/>
             </w:tcBorders>
-            <w:shd w:val="clear" w:color="auto" w:fill="auto"/>
             <w:noWrap/>
             <w:vAlign w:val="bottom"/>
           </w:tcPr>
@@ -4269,7 +3922,6 @@
               <w:bottom w:val="single" w:sz="4" w:space="0" w:color="auto"/>
               <w:right w:val="nil"/>
             </w:tcBorders>
-            <w:shd w:val="clear" w:color="auto" w:fill="auto"/>
             <w:noWrap/>
             <w:vAlign w:val="bottom"/>
             <w:hideMark/>
@@ -4299,7 +3951,6 @@
               <w:bottom w:val="single" w:sz="4" w:space="0" w:color="auto"/>
               <w:right w:val="nil"/>
             </w:tcBorders>
-            <w:shd w:val="clear" w:color="auto" w:fill="auto"/>
             <w:noWrap/>
             <w:vAlign w:val="bottom"/>
             <w:hideMark/>
@@ -4327,7 +3978,6 @@
               <w:bottom w:val="single" w:sz="4" w:space="0" w:color="auto"/>
               <w:right w:val="nil"/>
             </w:tcBorders>
-            <w:shd w:val="clear" w:color="auto" w:fill="auto"/>
             <w:noWrap/>
             <w:vAlign w:val="bottom"/>
             <w:hideMark/>
@@ -4507,7 +4157,6 @@
               <w:bottom w:val="single" w:sz="4" w:space="0" w:color="auto"/>
               <w:right w:val="single" w:sz="4" w:space="0" w:color="auto"/>
             </w:tcBorders>
-            <w:shd w:val="clear" w:color="auto" w:fill="auto"/>
             <w:vAlign w:val="center"/>
             <w:hideMark/>
           </w:tcPr>
@@ -4541,7 +4190,6 @@
               <w:bottom w:val="single" w:sz="4" w:space="0" w:color="auto"/>
               <w:right w:val="single" w:sz="4" w:space="0" w:color="auto"/>
             </w:tcBorders>
-            <w:shd w:val="clear" w:color="auto" w:fill="auto"/>
             <w:noWrap/>
             <w:vAlign w:val="center"/>
           </w:tcPr>
@@ -4578,7 +4226,6 @@
               <w:bottom w:val="single" w:sz="4" w:space="0" w:color="auto"/>
               <w:right w:val="single" w:sz="4" w:space="0" w:color="auto"/>
             </w:tcBorders>
-            <w:shd w:val="clear" w:color="auto" w:fill="auto"/>
             <w:noWrap/>
             <w:vAlign w:val="center"/>
           </w:tcPr>
@@ -4621,7 +4268,6 @@
               <w:bottom w:val="single" w:sz="4" w:space="0" w:color="auto"/>
               <w:right w:val="single" w:sz="4" w:space="0" w:color="auto"/>
             </w:tcBorders>
-            <w:shd w:val="clear" w:color="auto" w:fill="auto"/>
             <w:vAlign w:val="center"/>
             <w:hideMark/>
           </w:tcPr>
@@ -4655,7 +4301,6 @@
               <w:bottom w:val="single" w:sz="4" w:space="0" w:color="auto"/>
               <w:right w:val="single" w:sz="4" w:space="0" w:color="auto"/>
             </w:tcBorders>
-            <w:shd w:val="clear" w:color="auto" w:fill="auto"/>
             <w:noWrap/>
             <w:vAlign w:val="center"/>
           </w:tcPr>
@@ -4690,7 +4335,6 @@
               <w:bottom w:val="single" w:sz="4" w:space="0" w:color="auto"/>
               <w:right w:val="single" w:sz="4" w:space="0" w:color="auto"/>
             </w:tcBorders>
-            <w:shd w:val="clear" w:color="auto" w:fill="auto"/>
             <w:noWrap/>
             <w:vAlign w:val="center"/>
           </w:tcPr>
@@ -4731,7 +4375,6 @@
               <w:bottom w:val="single" w:sz="4" w:space="0" w:color="auto"/>
               <w:right w:val="single" w:sz="4" w:space="0" w:color="auto"/>
             </w:tcBorders>
-            <w:shd w:val="clear" w:color="auto" w:fill="auto"/>
             <w:vAlign w:val="center"/>
             <w:hideMark/>
           </w:tcPr>
@@ -4765,7 +4408,6 @@
               <w:bottom w:val="single" w:sz="4" w:space="0" w:color="auto"/>
               <w:right w:val="single" w:sz="4" w:space="0" w:color="auto"/>
             </w:tcBorders>
-            <w:shd w:val="clear" w:color="auto" w:fill="auto"/>
             <w:noWrap/>
             <w:vAlign w:val="center"/>
           </w:tcPr>
@@ -4802,7 +4444,6 @@
               <w:bottom w:val="single" w:sz="4" w:space="0" w:color="auto"/>
               <w:right w:val="single" w:sz="4" w:space="0" w:color="auto"/>
             </w:tcBorders>
-            <w:shd w:val="clear" w:color="auto" w:fill="auto"/>
             <w:noWrap/>
             <w:vAlign w:val="center"/>
           </w:tcPr>
@@ -4853,7 +4494,6 @@
               <w:bottom w:val="single" w:sz="4" w:space="0" w:color="auto"/>
               <w:right w:val="single" w:sz="4" w:space="0" w:color="auto"/>
             </w:tcBorders>
-            <w:shd w:val="clear" w:color="auto" w:fill="auto"/>
             <w:vAlign w:val="center"/>
             <w:hideMark/>
           </w:tcPr>
@@ -4887,7 +4527,6 @@
               <w:bottom w:val="single" w:sz="4" w:space="0" w:color="auto"/>
               <w:right w:val="single" w:sz="4" w:space="0" w:color="auto"/>
             </w:tcBorders>
-            <w:shd w:val="clear" w:color="auto" w:fill="auto"/>
             <w:noWrap/>
             <w:vAlign w:val="center"/>
           </w:tcPr>
@@ -4922,7 +4561,6 @@
               <w:bottom w:val="single" w:sz="4" w:space="0" w:color="auto"/>
               <w:right w:val="single" w:sz="4" w:space="0" w:color="auto"/>
             </w:tcBorders>
-            <w:shd w:val="clear" w:color="auto" w:fill="auto"/>
             <w:noWrap/>
             <w:vAlign w:val="center"/>
           </w:tcPr>
@@ -4971,7 +4609,6 @@
               <w:bottom w:val="single" w:sz="4" w:space="0" w:color="auto"/>
               <w:right w:val="single" w:sz="4" w:space="0" w:color="auto"/>
             </w:tcBorders>
-            <w:shd w:val="clear" w:color="auto" w:fill="auto"/>
             <w:vAlign w:val="center"/>
             <w:hideMark/>
           </w:tcPr>
@@ -5005,7 +4642,6 @@
               <w:bottom w:val="single" w:sz="4" w:space="0" w:color="auto"/>
               <w:right w:val="single" w:sz="4" w:space="0" w:color="auto"/>
             </w:tcBorders>
-            <w:shd w:val="clear" w:color="auto" w:fill="auto"/>
             <w:noWrap/>
             <w:vAlign w:val="center"/>
           </w:tcPr>
@@ -5040,7 +4676,6 @@
               <w:bottom w:val="single" w:sz="4" w:space="0" w:color="auto"/>
               <w:right w:val="single" w:sz="4" w:space="0" w:color="auto"/>
             </w:tcBorders>
-            <w:shd w:val="clear" w:color="auto" w:fill="auto"/>
             <w:noWrap/>
             <w:vAlign w:val="center"/>
           </w:tcPr>
@@ -5089,7 +4724,6 @@
               <w:bottom w:val="single" w:sz="4" w:space="0" w:color="auto"/>
               <w:right w:val="single" w:sz="4" w:space="0" w:color="auto"/>
             </w:tcBorders>
-            <w:shd w:val="clear" w:color="auto" w:fill="auto"/>
             <w:vAlign w:val="center"/>
             <w:hideMark/>
           </w:tcPr>
@@ -5123,7 +4757,6 @@
               <w:bottom w:val="single" w:sz="4" w:space="0" w:color="auto"/>
               <w:right w:val="single" w:sz="4" w:space="0" w:color="auto"/>
             </w:tcBorders>
-            <w:shd w:val="clear" w:color="auto" w:fill="auto"/>
             <w:noWrap/>
             <w:vAlign w:val="center"/>
           </w:tcPr>
@@ -5158,7 +4791,6 @@
               <w:bottom w:val="single" w:sz="4" w:space="0" w:color="auto"/>
               <w:right w:val="single" w:sz="4" w:space="0" w:color="auto"/>
             </w:tcBorders>
-            <w:shd w:val="clear" w:color="auto" w:fill="auto"/>
             <w:noWrap/>
             <w:vAlign w:val="center"/>
           </w:tcPr>
@@ -5207,7 +4839,6 @@
               <w:bottom w:val="single" w:sz="4" w:space="0" w:color="auto"/>
               <w:right w:val="single" w:sz="4" w:space="0" w:color="auto"/>
             </w:tcBorders>
-            <w:shd w:val="clear" w:color="auto" w:fill="auto"/>
             <w:vAlign w:val="center"/>
             <w:hideMark/>
           </w:tcPr>
@@ -5241,7 +4872,6 @@
               <w:bottom w:val="single" w:sz="4" w:space="0" w:color="auto"/>
               <w:right w:val="single" w:sz="4" w:space="0" w:color="auto"/>
             </w:tcBorders>
-            <w:shd w:val="clear" w:color="auto" w:fill="auto"/>
             <w:noWrap/>
             <w:vAlign w:val="center"/>
           </w:tcPr>
@@ -5276,7 +4906,6 @@
               <w:bottom w:val="single" w:sz="4" w:space="0" w:color="auto"/>
               <w:right w:val="single" w:sz="4" w:space="0" w:color="auto"/>
             </w:tcBorders>
-            <w:shd w:val="clear" w:color="auto" w:fill="auto"/>
             <w:noWrap/>
             <w:vAlign w:val="center"/>
           </w:tcPr>
@@ -5721,7 +5350,6 @@
               <w:bottom w:val="single" w:sz="4" w:space="0" w:color="auto"/>
               <w:right w:val="single" w:sz="4" w:space="0" w:color="auto"/>
             </w:tcBorders>
-            <w:shd w:val="clear" w:color="auto" w:fill="auto"/>
             <w:vAlign w:val="center"/>
             <w:hideMark/>
           </w:tcPr>
@@ -5755,7 +5383,6 @@
               <w:bottom w:val="single" w:sz="4" w:space="0" w:color="auto"/>
               <w:right w:val="single" w:sz="4" w:space="0" w:color="auto"/>
             </w:tcBorders>
-            <w:shd w:val="clear" w:color="auto" w:fill="auto"/>
             <w:noWrap/>
             <w:vAlign w:val="center"/>
           </w:tcPr>
@@ -5790,7 +5417,6 @@
               <w:bottom w:val="single" w:sz="4" w:space="0" w:color="auto"/>
               <w:right w:val="single" w:sz="4" w:space="0" w:color="auto"/>
             </w:tcBorders>
-            <w:shd w:val="clear" w:color="auto" w:fill="auto"/>
             <w:noWrap/>
             <w:vAlign w:val="center"/>
           </w:tcPr>
@@ -5839,7 +5465,6 @@
               <w:bottom w:val="single" w:sz="4" w:space="0" w:color="auto"/>
               <w:right w:val="single" w:sz="4" w:space="0" w:color="auto"/>
             </w:tcBorders>
-            <w:shd w:val="clear" w:color="auto" w:fill="auto"/>
             <w:vAlign w:val="center"/>
             <w:hideMark/>
           </w:tcPr>
@@ -5873,7 +5498,6 @@
               <w:bottom w:val="single" w:sz="4" w:space="0" w:color="auto"/>
               <w:right w:val="single" w:sz="4" w:space="0" w:color="auto"/>
             </w:tcBorders>
-            <w:shd w:val="clear" w:color="auto" w:fill="auto"/>
             <w:noWrap/>
             <w:vAlign w:val="center"/>
           </w:tcPr>
@@ -5908,7 +5532,6 @@
               <w:bottom w:val="single" w:sz="4" w:space="0" w:color="auto"/>
               <w:right w:val="single" w:sz="4" w:space="0" w:color="auto"/>
             </w:tcBorders>
-            <w:shd w:val="clear" w:color="auto" w:fill="auto"/>
             <w:noWrap/>
             <w:vAlign w:val="center"/>
           </w:tcPr>
@@ -5957,7 +5580,6 @@
               <w:bottom w:val="single" w:sz="4" w:space="0" w:color="auto"/>
               <w:right w:val="single" w:sz="4" w:space="0" w:color="auto"/>
             </w:tcBorders>
-            <w:shd w:val="clear" w:color="auto" w:fill="auto"/>
             <w:vAlign w:val="center"/>
             <w:hideMark/>
           </w:tcPr>
@@ -5991,7 +5613,6 @@
               <w:bottom w:val="single" w:sz="4" w:space="0" w:color="auto"/>
               <w:right w:val="single" w:sz="4" w:space="0" w:color="auto"/>
             </w:tcBorders>
-            <w:shd w:val="clear" w:color="auto" w:fill="auto"/>
             <w:noWrap/>
             <w:vAlign w:val="center"/>
           </w:tcPr>
@@ -6026,7 +5647,6 @@
               <w:bottom w:val="single" w:sz="4" w:space="0" w:color="auto"/>
               <w:right w:val="single" w:sz="4" w:space="0" w:color="auto"/>
             </w:tcBorders>
-            <w:shd w:val="clear" w:color="auto" w:fill="auto"/>
             <w:noWrap/>
             <w:vAlign w:val="center"/>
           </w:tcPr>
@@ -6075,7 +5695,6 @@
               <w:bottom w:val="single" w:sz="4" w:space="0" w:color="auto"/>
               <w:right w:val="single" w:sz="4" w:space="0" w:color="auto"/>
             </w:tcBorders>
-            <w:shd w:val="clear" w:color="auto" w:fill="auto"/>
             <w:vAlign w:val="center"/>
             <w:hideMark/>
           </w:tcPr>
@@ -6109,7 +5728,6 @@
               <w:bottom w:val="single" w:sz="4" w:space="0" w:color="auto"/>
               <w:right w:val="single" w:sz="4" w:space="0" w:color="auto"/>
             </w:tcBorders>
-            <w:shd w:val="clear" w:color="auto" w:fill="auto"/>
             <w:noWrap/>
             <w:vAlign w:val="center"/>
           </w:tcPr>
@@ -6144,7 +5762,6 @@
               <w:bottom w:val="single" w:sz="4" w:space="0" w:color="auto"/>
               <w:right w:val="single" w:sz="4" w:space="0" w:color="auto"/>
             </w:tcBorders>
-            <w:shd w:val="clear" w:color="auto" w:fill="auto"/>
             <w:noWrap/>
             <w:vAlign w:val="center"/>
           </w:tcPr>
@@ -6467,7 +6084,6 @@
               <w:bottom w:val="single" w:sz="4" w:space="0" w:color="auto"/>
               <w:right w:val="single" w:sz="4" w:space="0" w:color="auto"/>
             </w:tcBorders>
-            <w:shd w:val="clear" w:color="auto" w:fill="auto"/>
             <w:vAlign w:val="center"/>
             <w:hideMark/>
           </w:tcPr>
@@ -6501,7 +6117,6 @@
               <w:bottom w:val="single" w:sz="4" w:space="0" w:color="auto"/>
               <w:right w:val="single" w:sz="4" w:space="0" w:color="auto"/>
             </w:tcBorders>
-            <w:shd w:val="clear" w:color="auto" w:fill="auto"/>
             <w:noWrap/>
             <w:vAlign w:val="center"/>
           </w:tcPr>
@@ -6536,7 +6151,6 @@
               <w:bottom w:val="single" w:sz="4" w:space="0" w:color="auto"/>
               <w:right w:val="single" w:sz="4" w:space="0" w:color="auto"/>
             </w:tcBorders>
-            <w:shd w:val="clear" w:color="auto" w:fill="auto"/>
             <w:noWrap/>
             <w:vAlign w:val="center"/>
           </w:tcPr>
@@ -6585,7 +6199,6 @@
               <w:bottom w:val="single" w:sz="4" w:space="0" w:color="auto"/>
               <w:right w:val="single" w:sz="4" w:space="0" w:color="auto"/>
             </w:tcBorders>
-            <w:shd w:val="clear" w:color="auto" w:fill="auto"/>
             <w:vAlign w:val="center"/>
             <w:hideMark/>
           </w:tcPr>
@@ -6619,7 +6232,6 @@
               <w:bottom w:val="single" w:sz="4" w:space="0" w:color="auto"/>
               <w:right w:val="single" w:sz="4" w:space="0" w:color="auto"/>
             </w:tcBorders>
-            <w:shd w:val="clear" w:color="auto" w:fill="auto"/>
             <w:noWrap/>
             <w:vAlign w:val="center"/>
           </w:tcPr>
@@ -6654,7 +6266,6 @@
               <w:bottom w:val="single" w:sz="4" w:space="0" w:color="auto"/>
               <w:right w:val="single" w:sz="4" w:space="0" w:color="auto"/>
             </w:tcBorders>
-            <w:shd w:val="clear" w:color="auto" w:fill="auto"/>
             <w:noWrap/>
             <w:vAlign w:val="center"/>
           </w:tcPr>
@@ -6703,7 +6314,6 @@
               <w:bottom w:val="single" w:sz="4" w:space="0" w:color="auto"/>
               <w:right w:val="single" w:sz="4" w:space="0" w:color="auto"/>
             </w:tcBorders>
-            <w:shd w:val="clear" w:color="auto" w:fill="auto"/>
             <w:vAlign w:val="center"/>
             <w:hideMark/>
           </w:tcPr>
@@ -6737,7 +6347,6 @@
               <w:bottom w:val="single" w:sz="4" w:space="0" w:color="auto"/>
               <w:right w:val="single" w:sz="4" w:space="0" w:color="auto"/>
             </w:tcBorders>
-            <w:shd w:val="clear" w:color="auto" w:fill="auto"/>
             <w:noWrap/>
             <w:vAlign w:val="center"/>
           </w:tcPr>
@@ -6772,7 +6381,6 @@
               <w:bottom w:val="single" w:sz="4" w:space="0" w:color="auto"/>
               <w:right w:val="single" w:sz="4" w:space="0" w:color="auto"/>
             </w:tcBorders>
-            <w:shd w:val="clear" w:color="auto" w:fill="auto"/>
             <w:noWrap/>
             <w:vAlign w:val="center"/>
           </w:tcPr>
@@ -7140,6 +6748,46 @@
           <w:spacing w:val="-1"/>
         </w:rPr>
         <w:t>Gratuity is payable as per the company policy under the Payment of Gratuity Act 1972.</w:t>
+      </w:r>
+    </w:p>
+    <w:p>
+      <w:pPr>
+        <w:pStyle w:val="ListParagraph"/>
+        <w:tabs>
+          <w:tab w:val="left" w:pos="1174"/>
+          <w:tab w:val="left" w:pos="1175"/>
+        </w:tabs>
+        <w:ind w:left="567"/>
+        <w:jc w:val="both"/>
+        <w:rPr>
+          <w:rFonts w:asciiTheme="minorHAnsi" w:hAnsiTheme="minorHAnsi" w:cstheme="minorHAnsi"/>
+          <w:spacing w:val="-1"/>
+        </w:rPr>
+      </w:pPr>
+    </w:p>
+    <w:p>
+      <w:pPr>
+        <w:tabs>
+          <w:tab w:val="left" w:pos="1174"/>
+          <w:tab w:val="left" w:pos="1175"/>
+        </w:tabs>
+        <w:ind w:left="284"/>
+        <w:jc w:val="both"/>
+        <w:rPr>
+          <w:rFonts w:asciiTheme="minorHAnsi" w:hAnsiTheme="minorHAnsi" w:cstheme="minorHAnsi"/>
+          <w:b/>
+          <w:bCs/>
+          <w:spacing w:val="-1"/>
+        </w:rPr>
+      </w:pPr>
+      <w:r>
+        <w:rPr>
+          <w:rFonts w:asciiTheme="minorHAnsi" w:hAnsiTheme="minorHAnsi" w:cstheme="minorHAnsi"/>
+          <w:b/>
+          <w:bCs/>
+          <w:spacing w:val="-1"/>
+        </w:rPr>
+        <w:t>&lt;&lt;Bonus&gt;&gt;</w:t>
       </w:r>
     </w:p>
     <w:p>
@@ -7302,7 +6950,6 @@
               <w:bottom w:val="nil"/>
               <w:right w:val="nil"/>
             </w:tcBorders>
-            <w:shd w:val="clear" w:color="auto" w:fill="auto"/>
             <w:noWrap/>
             <w:vAlign w:val="bottom"/>
             <w:hideMark/>
@@ -7331,7 +6978,6 @@
               <w:bottom w:val="nil"/>
               <w:right w:val="nil"/>
             </w:tcBorders>
-            <w:shd w:val="clear" w:color="auto" w:fill="auto"/>
             <w:noWrap/>
             <w:vAlign w:val="bottom"/>
             <w:hideMark/>
@@ -7359,7 +7005,6 @@
               <w:bottom w:val="nil"/>
               <w:right w:val="nil"/>
             </w:tcBorders>
-            <w:shd w:val="clear" w:color="auto" w:fill="auto"/>
             <w:noWrap/>
             <w:vAlign w:val="bottom"/>
             <w:hideMark/>
@@ -7392,7 +7037,6 @@
               <w:bottom w:val="nil"/>
               <w:right w:val="nil"/>
             </w:tcBorders>
-            <w:shd w:val="clear" w:color="auto" w:fill="auto"/>
             <w:noWrap/>
             <w:vAlign w:val="bottom"/>
             <w:hideMark/>
@@ -7420,7 +7064,6 @@
               <w:bottom w:val="nil"/>
               <w:right w:val="nil"/>
             </w:tcBorders>
-            <w:shd w:val="clear" w:color="auto" w:fill="auto"/>
             <w:noWrap/>
             <w:vAlign w:val="bottom"/>
             <w:hideMark/>
@@ -7448,7 +7091,6 @@
               <w:bottom w:val="nil"/>
               <w:right w:val="nil"/>
             </w:tcBorders>
-            <w:shd w:val="clear" w:color="auto" w:fill="auto"/>
             <w:noWrap/>
             <w:vAlign w:val="bottom"/>
             <w:hideMark/>
@@ -7476,7 +7118,6 @@
               <w:bottom w:val="nil"/>
               <w:right w:val="nil"/>
             </w:tcBorders>
-            <w:shd w:val="clear" w:color="auto" w:fill="auto"/>
             <w:noWrap/>
             <w:vAlign w:val="bottom"/>
             <w:hideMark/>
@@ -7504,7 +7145,6 @@
               <w:bottom w:val="nil"/>
               <w:right w:val="nil"/>
             </w:tcBorders>
-            <w:shd w:val="clear" w:color="auto" w:fill="auto"/>
             <w:noWrap/>
             <w:vAlign w:val="bottom"/>
             <w:hideMark/>
@@ -7759,7 +7399,6 @@
               <w:bottom w:val="single" w:sz="4" w:space="0" w:color="auto"/>
               <w:right w:val="single" w:sz="4" w:space="0" w:color="auto"/>
             </w:tcBorders>
-            <w:shd w:val="clear" w:color="auto" w:fill="auto"/>
             <w:noWrap/>
             <w:vAlign w:val="center"/>
             <w:hideMark/>
@@ -7798,7 +7437,6 @@
               <w:bottom w:val="single" w:sz="4" w:space="0" w:color="auto"/>
               <w:right w:val="single" w:sz="4" w:space="0" w:color="auto"/>
             </w:tcBorders>
-            <w:shd w:val="clear" w:color="auto" w:fill="auto"/>
             <w:noWrap/>
             <w:vAlign w:val="center"/>
             <w:hideMark/>
@@ -7834,7 +7472,6 @@
               <w:bottom w:val="single" w:sz="4" w:space="0" w:color="auto"/>
               <w:right w:val="single" w:sz="4" w:space="0" w:color="auto"/>
             </w:tcBorders>
-            <w:shd w:val="clear" w:color="auto" w:fill="auto"/>
             <w:noWrap/>
             <w:vAlign w:val="center"/>
             <w:hideMark/>
@@ -7870,7 +7507,6 @@
               <w:bottom w:val="single" w:sz="4" w:space="0" w:color="auto"/>
               <w:right w:val="single" w:sz="4" w:space="0" w:color="auto"/>
             </w:tcBorders>
-            <w:shd w:val="clear" w:color="auto" w:fill="auto"/>
             <w:noWrap/>
             <w:vAlign w:val="center"/>
             <w:hideMark/>
@@ -7909,7 +7545,6 @@
               <w:bottom w:val="single" w:sz="4" w:space="0" w:color="auto"/>
               <w:right w:val="single" w:sz="8" w:space="0" w:color="auto"/>
             </w:tcBorders>
-            <w:shd w:val="clear" w:color="auto" w:fill="auto"/>
             <w:noWrap/>
             <w:vAlign w:val="center"/>
             <w:hideMark/>
@@ -7953,7 +7588,6 @@
               <w:bottom w:val="single" w:sz="4" w:space="0" w:color="auto"/>
               <w:right w:val="single" w:sz="4" w:space="0" w:color="auto"/>
             </w:tcBorders>
-            <w:shd w:val="clear" w:color="auto" w:fill="auto"/>
             <w:noWrap/>
             <w:vAlign w:val="center"/>
             <w:hideMark/>
@@ -7992,7 +7626,6 @@
               <w:bottom w:val="single" w:sz="4" w:space="0" w:color="auto"/>
               <w:right w:val="single" w:sz="4" w:space="0" w:color="auto"/>
             </w:tcBorders>
-            <w:shd w:val="clear" w:color="auto" w:fill="auto"/>
             <w:noWrap/>
             <w:vAlign w:val="center"/>
             <w:hideMark/>
@@ -8028,7 +7661,6 @@
               <w:bottom w:val="single" w:sz="4" w:space="0" w:color="auto"/>
               <w:right w:val="single" w:sz="4" w:space="0" w:color="auto"/>
             </w:tcBorders>
-            <w:shd w:val="clear" w:color="auto" w:fill="auto"/>
             <w:noWrap/>
             <w:vAlign w:val="center"/>
             <w:hideMark/>
@@ -8064,7 +7696,6 @@
               <w:bottom w:val="single" w:sz="4" w:space="0" w:color="auto"/>
               <w:right w:val="single" w:sz="4" w:space="0" w:color="auto"/>
             </w:tcBorders>
-            <w:shd w:val="clear" w:color="auto" w:fill="auto"/>
             <w:noWrap/>
             <w:vAlign w:val="center"/>
             <w:hideMark/>
@@ -8103,7 +7734,6 @@
               <w:bottom w:val="single" w:sz="4" w:space="0" w:color="auto"/>
               <w:right w:val="single" w:sz="8" w:space="0" w:color="auto"/>
             </w:tcBorders>
-            <w:shd w:val="clear" w:color="auto" w:fill="auto"/>
             <w:noWrap/>
             <w:vAlign w:val="center"/>
             <w:hideMark/>
@@ -8147,7 +7777,6 @@
               <w:bottom w:val="single" w:sz="4" w:space="0" w:color="auto"/>
               <w:right w:val="single" w:sz="4" w:space="0" w:color="auto"/>
             </w:tcBorders>
-            <w:shd w:val="clear" w:color="auto" w:fill="auto"/>
             <w:noWrap/>
             <w:vAlign w:val="center"/>
             <w:hideMark/>
@@ -8186,7 +7815,6 @@
               <w:bottom w:val="single" w:sz="4" w:space="0" w:color="auto"/>
               <w:right w:val="single" w:sz="4" w:space="0" w:color="auto"/>
             </w:tcBorders>
-            <w:shd w:val="clear" w:color="auto" w:fill="auto"/>
             <w:noWrap/>
             <w:vAlign w:val="center"/>
             <w:hideMark/>
@@ -8222,7 +7850,6 @@
               <w:bottom w:val="single" w:sz="4" w:space="0" w:color="auto"/>
               <w:right w:val="single" w:sz="4" w:space="0" w:color="auto"/>
             </w:tcBorders>
-            <w:shd w:val="clear" w:color="auto" w:fill="auto"/>
             <w:noWrap/>
             <w:vAlign w:val="center"/>
             <w:hideMark/>
@@ -8250,7 +7877,6 @@
               <w:bottom w:val="single" w:sz="4" w:space="0" w:color="auto"/>
               <w:right w:val="single" w:sz="4" w:space="0" w:color="auto"/>
             </w:tcBorders>
-            <w:shd w:val="clear" w:color="auto" w:fill="auto"/>
             <w:noWrap/>
             <w:vAlign w:val="center"/>
             <w:hideMark/>
@@ -8289,7 +7915,6 @@
               <w:bottom w:val="single" w:sz="4" w:space="0" w:color="auto"/>
               <w:right w:val="single" w:sz="8" w:space="0" w:color="auto"/>
             </w:tcBorders>
-            <w:shd w:val="clear" w:color="auto" w:fill="auto"/>
             <w:noWrap/>
             <w:vAlign w:val="center"/>
             <w:hideMark/>
@@ -8333,7 +7958,6 @@
               <w:bottom w:val="single" w:sz="4" w:space="0" w:color="auto"/>
               <w:right w:val="single" w:sz="4" w:space="0" w:color="auto"/>
             </w:tcBorders>
-            <w:shd w:val="clear" w:color="auto" w:fill="auto"/>
             <w:noWrap/>
             <w:vAlign w:val="center"/>
             <w:hideMark/>
@@ -8372,7 +7996,6 @@
               <w:bottom w:val="single" w:sz="4" w:space="0" w:color="auto"/>
               <w:right w:val="single" w:sz="4" w:space="0" w:color="auto"/>
             </w:tcBorders>
-            <w:shd w:val="clear" w:color="auto" w:fill="auto"/>
             <w:noWrap/>
             <w:vAlign w:val="center"/>
             <w:hideMark/>
@@ -8408,7 +8031,6 @@
               <w:bottom w:val="single" w:sz="4" w:space="0" w:color="auto"/>
               <w:right w:val="single" w:sz="4" w:space="0" w:color="auto"/>
             </w:tcBorders>
-            <w:shd w:val="clear" w:color="auto" w:fill="auto"/>
             <w:noWrap/>
             <w:vAlign w:val="center"/>
             <w:hideMark/>
@@ -8436,7 +8058,6 @@
               <w:bottom w:val="single" w:sz="4" w:space="0" w:color="auto"/>
               <w:right w:val="single" w:sz="4" w:space="0" w:color="auto"/>
             </w:tcBorders>
-            <w:shd w:val="clear" w:color="auto" w:fill="auto"/>
             <w:noWrap/>
             <w:vAlign w:val="center"/>
             <w:hideMark/>
@@ -8475,7 +8096,6 @@
               <w:bottom w:val="single" w:sz="4" w:space="0" w:color="auto"/>
               <w:right w:val="single" w:sz="8" w:space="0" w:color="auto"/>
             </w:tcBorders>
-            <w:shd w:val="clear" w:color="auto" w:fill="auto"/>
             <w:noWrap/>
             <w:vAlign w:val="center"/>
             <w:hideMark/>
@@ -8519,7 +8139,6 @@
               <w:bottom w:val="single" w:sz="4" w:space="0" w:color="auto"/>
               <w:right w:val="single" w:sz="4" w:space="0" w:color="auto"/>
             </w:tcBorders>
-            <w:shd w:val="clear" w:color="auto" w:fill="auto"/>
             <w:noWrap/>
             <w:vAlign w:val="center"/>
             <w:hideMark/>
@@ -8558,7 +8177,6 @@
               <w:bottom w:val="single" w:sz="4" w:space="0" w:color="auto"/>
               <w:right w:val="single" w:sz="4" w:space="0" w:color="auto"/>
             </w:tcBorders>
-            <w:shd w:val="clear" w:color="auto" w:fill="auto"/>
             <w:noWrap/>
             <w:vAlign w:val="center"/>
             <w:hideMark/>
@@ -8594,7 +8212,6 @@
               <w:bottom w:val="single" w:sz="4" w:space="0" w:color="auto"/>
               <w:right w:val="single" w:sz="4" w:space="0" w:color="auto"/>
             </w:tcBorders>
-            <w:shd w:val="clear" w:color="auto" w:fill="auto"/>
             <w:noWrap/>
             <w:vAlign w:val="center"/>
             <w:hideMark/>
@@ -8630,7 +8247,6 @@
               <w:bottom w:val="single" w:sz="4" w:space="0" w:color="auto"/>
               <w:right w:val="single" w:sz="4" w:space="0" w:color="auto"/>
             </w:tcBorders>
-            <w:shd w:val="clear" w:color="auto" w:fill="auto"/>
             <w:noWrap/>
             <w:vAlign w:val="center"/>
             <w:hideMark/>
@@ -8669,7 +8285,6 @@
               <w:bottom w:val="single" w:sz="4" w:space="0" w:color="auto"/>
               <w:right w:val="single" w:sz="8" w:space="0" w:color="auto"/>
             </w:tcBorders>
-            <w:shd w:val="clear" w:color="auto" w:fill="auto"/>
             <w:noWrap/>
             <w:vAlign w:val="center"/>
             <w:hideMark/>
@@ -8713,7 +8328,6 @@
               <w:bottom w:val="single" w:sz="4" w:space="0" w:color="auto"/>
               <w:right w:val="single" w:sz="4" w:space="0" w:color="auto"/>
             </w:tcBorders>
-            <w:shd w:val="clear" w:color="auto" w:fill="auto"/>
             <w:noWrap/>
             <w:vAlign w:val="center"/>
             <w:hideMark/>
@@ -8752,7 +8366,6 @@
               <w:bottom w:val="single" w:sz="4" w:space="0" w:color="auto"/>
               <w:right w:val="single" w:sz="4" w:space="0" w:color="auto"/>
             </w:tcBorders>
-            <w:shd w:val="clear" w:color="auto" w:fill="auto"/>
             <w:noWrap/>
             <w:vAlign w:val="center"/>
             <w:hideMark/>
@@ -8788,7 +8401,6 @@
               <w:bottom w:val="single" w:sz="4" w:space="0" w:color="auto"/>
               <w:right w:val="single" w:sz="4" w:space="0" w:color="auto"/>
             </w:tcBorders>
-            <w:shd w:val="clear" w:color="auto" w:fill="auto"/>
             <w:noWrap/>
             <w:vAlign w:val="center"/>
             <w:hideMark/>
@@ -8824,7 +8436,6 @@
               <w:bottom w:val="single" w:sz="4" w:space="0" w:color="auto"/>
               <w:right w:val="single" w:sz="4" w:space="0" w:color="auto"/>
             </w:tcBorders>
-            <w:shd w:val="clear" w:color="auto" w:fill="auto"/>
             <w:noWrap/>
             <w:vAlign w:val="center"/>
             <w:hideMark/>
@@ -8863,7 +8474,6 @@
               <w:bottom w:val="single" w:sz="4" w:space="0" w:color="auto"/>
               <w:right w:val="single" w:sz="8" w:space="0" w:color="auto"/>
             </w:tcBorders>
-            <w:shd w:val="clear" w:color="auto" w:fill="auto"/>
             <w:noWrap/>
             <w:vAlign w:val="center"/>
             <w:hideMark/>
@@ -8907,7 +8517,6 @@
               <w:bottom w:val="nil"/>
               <w:right w:val="single" w:sz="4" w:space="0" w:color="auto"/>
             </w:tcBorders>
-            <w:shd w:val="clear" w:color="auto" w:fill="auto"/>
             <w:noWrap/>
             <w:vAlign w:val="center"/>
             <w:hideMark/>
@@ -8946,7 +8555,6 @@
               <w:bottom w:val="nil"/>
               <w:right w:val="single" w:sz="4" w:space="0" w:color="auto"/>
             </w:tcBorders>
-            <w:shd w:val="clear" w:color="auto" w:fill="auto"/>
             <w:noWrap/>
             <w:vAlign w:val="center"/>
             <w:hideMark/>
@@ -8982,7 +8590,6 @@
               <w:bottom w:val="nil"/>
               <w:right w:val="single" w:sz="4" w:space="0" w:color="auto"/>
             </w:tcBorders>
-            <w:shd w:val="clear" w:color="auto" w:fill="auto"/>
             <w:noWrap/>
             <w:vAlign w:val="center"/>
             <w:hideMark/>
@@ -9018,7 +8625,6 @@
               <w:bottom w:val="nil"/>
               <w:right w:val="single" w:sz="4" w:space="0" w:color="auto"/>
             </w:tcBorders>
-            <w:shd w:val="clear" w:color="auto" w:fill="auto"/>
             <w:noWrap/>
             <w:vAlign w:val="center"/>
             <w:hideMark/>
@@ -9057,7 +8663,6 @@
               <w:bottom w:val="nil"/>
               <w:right w:val="single" w:sz="8" w:space="0" w:color="auto"/>
             </w:tcBorders>
-            <w:shd w:val="clear" w:color="auto" w:fill="auto"/>
             <w:noWrap/>
             <w:vAlign w:val="center"/>
             <w:hideMark/>
@@ -9101,7 +8706,6 @@
               <w:bottom w:val="nil"/>
               <w:right w:val="single" w:sz="4" w:space="0" w:color="auto"/>
             </w:tcBorders>
-            <w:shd w:val="clear" w:color="auto" w:fill="auto"/>
             <w:noWrap/>
             <w:vAlign w:val="center"/>
             <w:hideMark/>
@@ -9140,7 +8744,6 @@
               <w:bottom w:val="nil"/>
               <w:right w:val="single" w:sz="4" w:space="0" w:color="auto"/>
             </w:tcBorders>
-            <w:shd w:val="clear" w:color="auto" w:fill="auto"/>
             <w:noWrap/>
             <w:vAlign w:val="center"/>
             <w:hideMark/>
@@ -9176,7 +8779,6 @@
               <w:bottom w:val="nil"/>
               <w:right w:val="single" w:sz="4" w:space="0" w:color="auto"/>
             </w:tcBorders>
-            <w:shd w:val="clear" w:color="auto" w:fill="auto"/>
             <w:noWrap/>
             <w:vAlign w:val="center"/>
             <w:hideMark/>
@@ -9212,7 +8814,6 @@
               <w:bottom w:val="nil"/>
               <w:right w:val="single" w:sz="4" w:space="0" w:color="auto"/>
             </w:tcBorders>
-            <w:shd w:val="clear" w:color="auto" w:fill="auto"/>
             <w:noWrap/>
             <w:vAlign w:val="center"/>
             <w:hideMark/>
@@ -9251,7 +8852,6 @@
               <w:bottom w:val="nil"/>
               <w:right w:val="single" w:sz="8" w:space="0" w:color="auto"/>
             </w:tcBorders>
-            <w:shd w:val="clear" w:color="auto" w:fill="auto"/>
             <w:noWrap/>
             <w:vAlign w:val="center"/>
             <w:hideMark/>
@@ -9744,7 +9344,6 @@
               <w:bottom w:val="single" w:sz="8" w:space="0" w:color="auto"/>
               <w:right w:val="single" w:sz="8" w:space="0" w:color="auto"/>
             </w:tcBorders>
-            <w:shd w:val="clear" w:color="auto" w:fill="auto"/>
             <w:vAlign w:val="center"/>
             <w:hideMark/>
           </w:tcPr>
@@ -9778,7 +9377,6 @@
               <w:bottom w:val="single" w:sz="8" w:space="0" w:color="auto"/>
               <w:right w:val="single" w:sz="8" w:space="0" w:color="auto"/>
             </w:tcBorders>
-            <w:shd w:val="clear" w:color="auto" w:fill="auto"/>
             <w:vAlign w:val="center"/>
             <w:hideMark/>
           </w:tcPr>
@@ -9818,7 +9416,6 @@
               <w:bottom w:val="single" w:sz="8" w:space="0" w:color="auto"/>
               <w:right w:val="single" w:sz="8" w:space="0" w:color="auto"/>
             </w:tcBorders>
-            <w:shd w:val="clear" w:color="auto" w:fill="auto"/>
             <w:vAlign w:val="center"/>
             <w:hideMark/>
           </w:tcPr>
@@ -9852,7 +9449,6 @@
               <w:bottom w:val="single" w:sz="8" w:space="0" w:color="auto"/>
               <w:right w:val="single" w:sz="8" w:space="0" w:color="auto"/>
             </w:tcBorders>
-            <w:shd w:val="clear" w:color="auto" w:fill="auto"/>
             <w:vAlign w:val="center"/>
             <w:hideMark/>
           </w:tcPr>
@@ -9892,7 +9488,6 @@
               <w:bottom w:val="single" w:sz="8" w:space="0" w:color="auto"/>
               <w:right w:val="single" w:sz="8" w:space="0" w:color="auto"/>
             </w:tcBorders>
-            <w:shd w:val="clear" w:color="auto" w:fill="auto"/>
             <w:vAlign w:val="center"/>
             <w:hideMark/>
           </w:tcPr>
@@ -9926,7 +9521,6 @@
               <w:bottom w:val="single" w:sz="8" w:space="0" w:color="auto"/>
               <w:right w:val="single" w:sz="8" w:space="0" w:color="auto"/>
             </w:tcBorders>
-            <w:shd w:val="clear" w:color="auto" w:fill="auto"/>
             <w:vAlign w:val="center"/>
             <w:hideMark/>
           </w:tcPr>
@@ -9966,7 +9560,6 @@
               <w:bottom w:val="single" w:sz="8" w:space="0" w:color="auto"/>
               <w:right w:val="single" w:sz="8" w:space="0" w:color="auto"/>
             </w:tcBorders>
-            <w:shd w:val="clear" w:color="auto" w:fill="auto"/>
             <w:vAlign w:val="center"/>
             <w:hideMark/>
           </w:tcPr>
@@ -10000,7 +9593,6 @@
               <w:bottom w:val="single" w:sz="8" w:space="0" w:color="auto"/>
               <w:right w:val="single" w:sz="8" w:space="0" w:color="auto"/>
             </w:tcBorders>
-            <w:shd w:val="clear" w:color="auto" w:fill="auto"/>
             <w:vAlign w:val="center"/>
             <w:hideMark/>
           </w:tcPr>
@@ -10040,7 +9632,6 @@
               <w:bottom w:val="single" w:sz="8" w:space="0" w:color="auto"/>
               <w:right w:val="single" w:sz="8" w:space="0" w:color="auto"/>
             </w:tcBorders>
-            <w:shd w:val="clear" w:color="auto" w:fill="auto"/>
             <w:vAlign w:val="center"/>
             <w:hideMark/>
           </w:tcPr>
@@ -10074,7 +9665,6 @@
               <w:bottom w:val="single" w:sz="8" w:space="0" w:color="auto"/>
               <w:right w:val="single" w:sz="8" w:space="0" w:color="auto"/>
             </w:tcBorders>
-            <w:shd w:val="clear" w:color="auto" w:fill="auto"/>
             <w:vAlign w:val="center"/>
             <w:hideMark/>
           </w:tcPr>
@@ -10159,7 +9749,6 @@
               <w:bottom w:val="single" w:sz="8" w:space="0" w:color="auto"/>
               <w:right w:val="single" w:sz="8" w:space="0" w:color="auto"/>
             </w:tcBorders>
-            <w:shd w:val="clear" w:color="auto" w:fill="auto"/>
             <w:vAlign w:val="center"/>
             <w:hideMark/>
           </w:tcPr>
@@ -10193,7 +9782,6 @@
               <w:bottom w:val="single" w:sz="8" w:space="0" w:color="auto"/>
               <w:right w:val="single" w:sz="8" w:space="0" w:color="auto"/>
             </w:tcBorders>
-            <w:shd w:val="clear" w:color="auto" w:fill="auto"/>
             <w:vAlign w:val="center"/>
             <w:hideMark/>
           </w:tcPr>
@@ -10233,7 +9821,6 @@
               <w:bottom w:val="single" w:sz="8" w:space="0" w:color="auto"/>
               <w:right w:val="single" w:sz="8" w:space="0" w:color="auto"/>
             </w:tcBorders>
-            <w:shd w:val="clear" w:color="auto" w:fill="auto"/>
             <w:vAlign w:val="center"/>
             <w:hideMark/>
           </w:tcPr>
@@ -10267,7 +9854,6 @@
               <w:bottom w:val="single" w:sz="8" w:space="0" w:color="auto"/>
               <w:right w:val="single" w:sz="8" w:space="0" w:color="auto"/>
             </w:tcBorders>
-            <w:shd w:val="clear" w:color="auto" w:fill="auto"/>
             <w:vAlign w:val="center"/>
             <w:hideMark/>
           </w:tcPr>
@@ -10307,7 +9893,6 @@
               <w:bottom w:val="single" w:sz="8" w:space="0" w:color="auto"/>
               <w:right w:val="single" w:sz="8" w:space="0" w:color="auto"/>
             </w:tcBorders>
-            <w:shd w:val="clear" w:color="auto" w:fill="auto"/>
             <w:vAlign w:val="center"/>
             <w:hideMark/>
           </w:tcPr>
@@ -10341,7 +9926,6 @@
               <w:bottom w:val="single" w:sz="8" w:space="0" w:color="auto"/>
               <w:right w:val="single" w:sz="8" w:space="0" w:color="auto"/>
             </w:tcBorders>
-            <w:shd w:val="clear" w:color="auto" w:fill="auto"/>
             <w:vAlign w:val="center"/>
             <w:hideMark/>
           </w:tcPr>
@@ -10381,7 +9965,6 @@
               <w:bottom w:val="single" w:sz="8" w:space="0" w:color="auto"/>
               <w:right w:val="single" w:sz="8" w:space="0" w:color="auto"/>
             </w:tcBorders>
-            <w:shd w:val="clear" w:color="auto" w:fill="auto"/>
             <w:vAlign w:val="center"/>
             <w:hideMark/>
           </w:tcPr>
@@ -10415,7 +9998,6 @@
               <w:bottom w:val="single" w:sz="8" w:space="0" w:color="auto"/>
               <w:right w:val="single" w:sz="8" w:space="0" w:color="auto"/>
             </w:tcBorders>
-            <w:shd w:val="clear" w:color="auto" w:fill="auto"/>
             <w:vAlign w:val="center"/>
             <w:hideMark/>
           </w:tcPr>
@@ -10455,7 +10037,6 @@
               <w:bottom w:val="single" w:sz="8" w:space="0" w:color="auto"/>
               <w:right w:val="single" w:sz="8" w:space="0" w:color="auto"/>
             </w:tcBorders>
-            <w:shd w:val="clear" w:color="auto" w:fill="auto"/>
             <w:vAlign w:val="center"/>
             <w:hideMark/>
           </w:tcPr>
@@ -10489,7 +10070,6 @@
               <w:bottom w:val="single" w:sz="8" w:space="0" w:color="auto"/>
               <w:right w:val="single" w:sz="8" w:space="0" w:color="auto"/>
             </w:tcBorders>
-            <w:shd w:val="clear" w:color="auto" w:fill="auto"/>
             <w:vAlign w:val="center"/>
             <w:hideMark/>
           </w:tcPr>
@@ -10529,7 +10109,6 @@
               <w:bottom w:val="single" w:sz="8" w:space="0" w:color="auto"/>
               <w:right w:val="single" w:sz="8" w:space="0" w:color="auto"/>
             </w:tcBorders>
-            <w:shd w:val="clear" w:color="auto" w:fill="auto"/>
             <w:vAlign w:val="center"/>
             <w:hideMark/>
           </w:tcPr>
@@ -10563,7 +10142,6 @@
               <w:bottom w:val="single" w:sz="8" w:space="0" w:color="auto"/>
               <w:right w:val="single" w:sz="8" w:space="0" w:color="auto"/>
             </w:tcBorders>
-            <w:shd w:val="clear" w:color="auto" w:fill="auto"/>
             <w:vAlign w:val="center"/>
             <w:hideMark/>
           </w:tcPr>
@@ -10603,7 +10181,6 @@
               <w:bottom w:val="single" w:sz="8" w:space="0" w:color="auto"/>
               <w:right w:val="single" w:sz="8" w:space="0" w:color="auto"/>
             </w:tcBorders>
-            <w:shd w:val="clear" w:color="auto" w:fill="auto"/>
             <w:vAlign w:val="center"/>
             <w:hideMark/>
           </w:tcPr>
@@ -10637,7 +10214,6 @@
               <w:bottom w:val="single" w:sz="8" w:space="0" w:color="auto"/>
               <w:right w:val="single" w:sz="8" w:space="0" w:color="auto"/>
             </w:tcBorders>
-            <w:shd w:val="clear" w:color="auto" w:fill="auto"/>
             <w:vAlign w:val="center"/>
             <w:hideMark/>
           </w:tcPr>
@@ -10722,7 +10298,6 @@
               <w:bottom w:val="single" w:sz="8" w:space="0" w:color="auto"/>
               <w:right w:val="single" w:sz="8" w:space="0" w:color="auto"/>
             </w:tcBorders>
-            <w:shd w:val="clear" w:color="auto" w:fill="auto"/>
             <w:vAlign w:val="center"/>
             <w:hideMark/>
           </w:tcPr>
@@ -10756,7 +10331,6 @@
               <w:bottom w:val="single" w:sz="8" w:space="0" w:color="auto"/>
               <w:right w:val="single" w:sz="8" w:space="0" w:color="auto"/>
             </w:tcBorders>
-            <w:shd w:val="clear" w:color="auto" w:fill="auto"/>
             <w:vAlign w:val="center"/>
             <w:hideMark/>
           </w:tcPr>
@@ -10796,7 +10370,6 @@
               <w:bottom w:val="single" w:sz="8" w:space="0" w:color="auto"/>
               <w:right w:val="single" w:sz="8" w:space="0" w:color="auto"/>
             </w:tcBorders>
-            <w:shd w:val="clear" w:color="auto" w:fill="auto"/>
             <w:vAlign w:val="center"/>
             <w:hideMark/>
           </w:tcPr>
@@ -10830,7 +10403,6 @@
               <w:bottom w:val="single" w:sz="8" w:space="0" w:color="auto"/>
               <w:right w:val="single" w:sz="8" w:space="0" w:color="auto"/>
             </w:tcBorders>
-            <w:shd w:val="clear" w:color="auto" w:fill="auto"/>
             <w:vAlign w:val="center"/>
             <w:hideMark/>
           </w:tcPr>
@@ -10870,7 +10442,6 @@
               <w:bottom w:val="single" w:sz="8" w:space="0" w:color="auto"/>
               <w:right w:val="single" w:sz="8" w:space="0" w:color="auto"/>
             </w:tcBorders>
-            <w:shd w:val="clear" w:color="auto" w:fill="auto"/>
             <w:vAlign w:val="center"/>
             <w:hideMark/>
           </w:tcPr>
@@ -10904,7 +10475,6 @@
               <w:bottom w:val="single" w:sz="8" w:space="0" w:color="auto"/>
               <w:right w:val="single" w:sz="8" w:space="0" w:color="auto"/>
             </w:tcBorders>
-            <w:shd w:val="clear" w:color="auto" w:fill="auto"/>
             <w:vAlign w:val="center"/>
             <w:hideMark/>
           </w:tcPr>
@@ -10944,7 +10514,6 @@
               <w:bottom w:val="single" w:sz="8" w:space="0" w:color="auto"/>
               <w:right w:val="single" w:sz="8" w:space="0" w:color="auto"/>
             </w:tcBorders>
-            <w:shd w:val="clear" w:color="auto" w:fill="auto"/>
             <w:vAlign w:val="center"/>
             <w:hideMark/>
           </w:tcPr>
@@ -10978,7 +10547,6 @@
               <w:bottom w:val="single" w:sz="8" w:space="0" w:color="auto"/>
               <w:right w:val="single" w:sz="8" w:space="0" w:color="auto"/>
             </w:tcBorders>
-            <w:shd w:val="clear" w:color="auto" w:fill="auto"/>
             <w:vAlign w:val="center"/>
             <w:hideMark/>
           </w:tcPr>
@@ -11018,7 +10586,6 @@
               <w:bottom w:val="single" w:sz="8" w:space="0" w:color="auto"/>
               <w:right w:val="single" w:sz="8" w:space="0" w:color="auto"/>
             </w:tcBorders>
-            <w:shd w:val="clear" w:color="auto" w:fill="auto"/>
             <w:vAlign w:val="center"/>
             <w:hideMark/>
           </w:tcPr>
@@ -11052,7 +10619,6 @@
               <w:bottom w:val="single" w:sz="8" w:space="0" w:color="auto"/>
               <w:right w:val="single" w:sz="8" w:space="0" w:color="auto"/>
             </w:tcBorders>
-            <w:shd w:val="clear" w:color="auto" w:fill="auto"/>
             <w:vAlign w:val="center"/>
             <w:hideMark/>
           </w:tcPr>
@@ -11092,7 +10658,6 @@
               <w:bottom w:val="single" w:sz="8" w:space="0" w:color="auto"/>
               <w:right w:val="single" w:sz="8" w:space="0" w:color="auto"/>
             </w:tcBorders>
-            <w:shd w:val="clear" w:color="auto" w:fill="auto"/>
             <w:vAlign w:val="center"/>
             <w:hideMark/>
           </w:tcPr>
@@ -11126,7 +10691,6 @@
               <w:bottom w:val="single" w:sz="8" w:space="0" w:color="auto"/>
               <w:right w:val="single" w:sz="8" w:space="0" w:color="auto"/>
             </w:tcBorders>
-            <w:shd w:val="clear" w:color="auto" w:fill="auto"/>
             <w:vAlign w:val="center"/>
             <w:hideMark/>
           </w:tcPr>
@@ -11332,7 +10896,7 @@
           <w:sz w:val="22"/>
           <w:szCs w:val="22"/>
         </w:rPr>
-        <w:t xml:space="preserve"> all </w:t>
+        <w:t xml:space="preserve"> all information </w:t>
       </w:r>
       <w:proofErr w:type="gramStart"/>
       <w:r>
@@ -11342,7 +10906,7 @@
           <w:sz w:val="22"/>
           <w:szCs w:val="22"/>
         </w:rPr>
-        <w:t>information</w:t>
+        <w:t>of</w:t>
       </w:r>
       <w:proofErr w:type="gramEnd"/>
       <w:r>
@@ -11352,47 +10916,7 @@
           <w:sz w:val="22"/>
           <w:szCs w:val="22"/>
         </w:rPr>
-        <w:t xml:space="preserve"> </w:t>
-      </w:r>
-      <w:proofErr w:type="gramStart"/>
-      <w:r>
-        <w:rPr>
-          <w:rFonts w:asciiTheme="minorHAnsi" w:hAnsiTheme="minorHAnsi" w:cstheme="minorHAnsi"/>
-          <w:spacing w:val="-2"/>
-          <w:sz w:val="22"/>
-          <w:szCs w:val="22"/>
-        </w:rPr>
-        <w:t>of</w:t>
-      </w:r>
-      <w:proofErr w:type="gramEnd"/>
-      <w:r>
-        <w:rPr>
-          <w:rFonts w:asciiTheme="minorHAnsi" w:hAnsiTheme="minorHAnsi" w:cstheme="minorHAnsi"/>
-          <w:spacing w:val="-2"/>
-          <w:sz w:val="22"/>
-          <w:szCs w:val="22"/>
-        </w:rPr>
-        <w:t xml:space="preserve"> Rigved Infotech Pvt. Ltd. and its clients is proprietary in nature, is highly confidential and has </w:t>
-      </w:r>
-      <w:proofErr w:type="gramStart"/>
-      <w:r>
-        <w:rPr>
-          <w:rFonts w:asciiTheme="minorHAnsi" w:hAnsiTheme="minorHAnsi" w:cstheme="minorHAnsi"/>
-          <w:spacing w:val="-2"/>
-          <w:sz w:val="22"/>
-          <w:szCs w:val="22"/>
-        </w:rPr>
-        <w:t>direct</w:t>
-      </w:r>
-      <w:proofErr w:type="gramEnd"/>
-      <w:r>
-        <w:rPr>
-          <w:rFonts w:asciiTheme="minorHAnsi" w:hAnsiTheme="minorHAnsi" w:cstheme="minorHAnsi"/>
-          <w:spacing w:val="-2"/>
-          <w:sz w:val="22"/>
-          <w:szCs w:val="22"/>
-        </w:rPr>
-        <w:t xml:space="preserve"> bearing on the business of Rigved Infotech Pvt. Ltd. and/or its clients. </w:t>
+        <w:t xml:space="preserve"> Rigved Infotech Pvt. Ltd. and its clients is proprietary in nature, is highly confidential and has direct bearing on the business of Rigved Infotech Pvt. Ltd. and/or its clients. </w:t>
       </w:r>
       <w:r>
         <w:rPr>
@@ -11820,47 +11344,7 @@
           <w:sz w:val="22"/>
           <w:szCs w:val="22"/>
         </w:rPr>
-        <w:t xml:space="preserve">that the said amount is </w:t>
-      </w:r>
-      <w:proofErr w:type="gramStart"/>
-      <w:r>
-        <w:rPr>
-          <w:rFonts w:asciiTheme="minorHAnsi" w:hAnsiTheme="minorHAnsi" w:cstheme="minorHAnsi"/>
-          <w:spacing w:val="-2"/>
-          <w:sz w:val="22"/>
-          <w:szCs w:val="22"/>
-        </w:rPr>
-        <w:t>minimum</w:t>
-      </w:r>
-      <w:proofErr w:type="gramEnd"/>
-      <w:r>
-        <w:rPr>
-          <w:rFonts w:asciiTheme="minorHAnsi" w:hAnsiTheme="minorHAnsi" w:cstheme="minorHAnsi"/>
-          <w:spacing w:val="-2"/>
-          <w:sz w:val="22"/>
-          <w:szCs w:val="22"/>
-        </w:rPr>
-        <w:t xml:space="preserve"> amount that Rigved Infotech Pvt. Ltd. shall be entitled to recover</w:t>
-      </w:r>
-      <w:proofErr w:type="gramStart"/>
-      <w:r>
-        <w:rPr>
-          <w:rFonts w:asciiTheme="minorHAnsi" w:hAnsiTheme="minorHAnsi" w:cstheme="minorHAnsi"/>
-          <w:spacing w:val="-2"/>
-          <w:sz w:val="22"/>
-          <w:szCs w:val="22"/>
-        </w:rPr>
-        <w:t xml:space="preserve"> however</w:t>
-      </w:r>
-      <w:proofErr w:type="gramEnd"/>
-      <w:r>
-        <w:rPr>
-          <w:rFonts w:asciiTheme="minorHAnsi" w:hAnsiTheme="minorHAnsi" w:cstheme="minorHAnsi"/>
-          <w:spacing w:val="-2"/>
-          <w:sz w:val="22"/>
-          <w:szCs w:val="22"/>
-        </w:rPr>
-        <w:t xml:space="preserve"> Rigved Infotech Pvt. Ltd. shall in addition to the same </w:t>
+        <w:t xml:space="preserve">that the said amount is minimum amount that Rigved Infotech Pvt. Ltd. shall be entitled to recover however Rigved Infotech Pvt. Ltd. shall in addition to the same </w:t>
       </w:r>
       <w:proofErr w:type="gramStart"/>
       <w:r>
@@ -12089,47 +11573,7 @@
           <w:sz w:val="22"/>
           <w:szCs w:val="22"/>
         </w:rPr>
-        <w:t xml:space="preserve"> that the said amount is </w:t>
-      </w:r>
-      <w:proofErr w:type="gramStart"/>
-      <w:r>
-        <w:rPr>
-          <w:rFonts w:asciiTheme="minorHAnsi" w:hAnsiTheme="minorHAnsi" w:cstheme="minorHAnsi"/>
-          <w:spacing w:val="-2"/>
-          <w:sz w:val="22"/>
-          <w:szCs w:val="22"/>
-        </w:rPr>
-        <w:t>minimum</w:t>
-      </w:r>
-      <w:proofErr w:type="gramEnd"/>
-      <w:r>
-        <w:rPr>
-          <w:rFonts w:asciiTheme="minorHAnsi" w:hAnsiTheme="minorHAnsi" w:cstheme="minorHAnsi"/>
-          <w:spacing w:val="-2"/>
-          <w:sz w:val="22"/>
-          <w:szCs w:val="22"/>
-        </w:rPr>
-        <w:t xml:space="preserve"> amount that Rigved Infotech Pvt. Ltd. shall be entitled to recover</w:t>
-      </w:r>
-      <w:proofErr w:type="gramStart"/>
-      <w:r>
-        <w:rPr>
-          <w:rFonts w:asciiTheme="minorHAnsi" w:hAnsiTheme="minorHAnsi" w:cstheme="minorHAnsi"/>
-          <w:spacing w:val="-2"/>
-          <w:sz w:val="22"/>
-          <w:szCs w:val="22"/>
-        </w:rPr>
-        <w:t xml:space="preserve"> however</w:t>
-      </w:r>
-      <w:proofErr w:type="gramEnd"/>
-      <w:r>
-        <w:rPr>
-          <w:rFonts w:asciiTheme="minorHAnsi" w:hAnsiTheme="minorHAnsi" w:cstheme="minorHAnsi"/>
-          <w:spacing w:val="-2"/>
-          <w:sz w:val="22"/>
-          <w:szCs w:val="22"/>
-        </w:rPr>
-        <w:t xml:space="preserve"> Rigved Infotech Pvt. Ltd. shall in addition to the same </w:t>
+        <w:t xml:space="preserve"> that the said amount is minimum amount that Rigved Infotech Pvt. Ltd. shall be entitled to recover however Rigved Infotech Pvt. Ltd. shall in addition to the same </w:t>
       </w:r>
       <w:proofErr w:type="gramStart"/>
       <w:r>
@@ -12659,7 +12103,7 @@
           <w:sz w:val="22"/>
           <w:szCs w:val="22"/>
         </w:rPr>
-        <w:t xml:space="preserve"> and as may be amended from time to time shall be fully binding on the employee. In case </w:t>
+        <w:t xml:space="preserve"> and as may be amended from time to time shall be fully binding on the employee. In case employee breaches any term of </w:t>
       </w:r>
       <w:proofErr w:type="gramStart"/>
       <w:r>
@@ -12669,7 +12113,7 @@
           <w:sz w:val="22"/>
           <w:szCs w:val="22"/>
         </w:rPr>
-        <w:t>employee</w:t>
+        <w:t>its employment</w:t>
       </w:r>
       <w:proofErr w:type="gramEnd"/>
       <w:r>
@@ -12679,7 +12123,7 @@
           <w:sz w:val="22"/>
           <w:szCs w:val="22"/>
         </w:rPr>
-        <w:t xml:space="preserve"> breaches any term of </w:t>
+        <w:t xml:space="preserve"> with the </w:t>
       </w:r>
       <w:proofErr w:type="gramStart"/>
       <w:r>
@@ -12689,7 +12133,7 @@
           <w:sz w:val="22"/>
           <w:szCs w:val="22"/>
         </w:rPr>
-        <w:t>its employment</w:t>
+        <w:t xml:space="preserve">company; </w:t>
       </w:r>
       <w:proofErr w:type="gramEnd"/>
       <w:r>
@@ -12699,27 +12143,7 @@
           <w:sz w:val="22"/>
           <w:szCs w:val="22"/>
         </w:rPr>
-        <w:t xml:space="preserve"> with the </w:t>
-      </w:r>
-      <w:proofErr w:type="gramStart"/>
-      <w:r>
-        <w:rPr>
-          <w:rFonts w:asciiTheme="minorHAnsi" w:hAnsiTheme="minorHAnsi" w:cstheme="minorHAnsi"/>
-          <w:spacing w:val="-2"/>
-          <w:sz w:val="22"/>
-          <w:szCs w:val="22"/>
-        </w:rPr>
-        <w:t>company; employee</w:t>
-      </w:r>
-      <w:proofErr w:type="gramEnd"/>
-      <w:r>
-        <w:rPr>
-          <w:rFonts w:asciiTheme="minorHAnsi" w:hAnsiTheme="minorHAnsi" w:cstheme="minorHAnsi"/>
-          <w:spacing w:val="-2"/>
-          <w:sz w:val="22"/>
-          <w:szCs w:val="22"/>
-        </w:rPr>
-        <w:t xml:space="preserve"> agrees that he shall be liable to pay the damages as may be decided by the company at its sole discretion.</w:t>
+        <w:t>employee agrees that he shall be liable to pay the damages as may be decided by the company at its sole discretion.</w:t>
       </w:r>
     </w:p>
     <w:p>
@@ -12838,6 +12262,13 @@
           <w:b/>
         </w:rPr>
         <w:t xml:space="preserve">Date: </w:t>
+      </w:r>
+      <w:r>
+        <w:rPr>
+          <w:rFonts w:asciiTheme="minorHAnsi" w:hAnsiTheme="minorHAnsi" w:cstheme="minorHAnsi"/>
+          <w:lang w:val="en-IN"/>
+        </w:rPr>
+        <w:t>DD.MM.YYYY</w:t>
       </w:r>
     </w:p>
     <w:p>
@@ -13014,8 +12445,18 @@
           <w:bCs/>
           <w:spacing w:val="-7"/>
         </w:rPr>
-        <w:t>Dr. Nitin Pitty</w:t>
-      </w:r>
+        <w:t xml:space="preserve">Dr. Nitin </w:t>
+      </w:r>
+      <w:proofErr w:type="spellStart"/>
+      <w:r>
+        <w:rPr>
+          <w:rFonts w:asciiTheme="minorHAnsi" w:hAnsiTheme="minorHAnsi" w:cstheme="minorHAnsi"/>
+          <w:bCs/>
+          <w:spacing w:val="-7"/>
+        </w:rPr>
+        <w:t>Pitty</w:t>
+      </w:r>
+      <w:proofErr w:type="spellEnd"/>
     </w:p>
     <w:p>
       <w:pPr>
@@ -13041,6 +12482,13 @@
           <w:b/>
         </w:rPr>
         <w:t xml:space="preserve">Date: </w:t>
+      </w:r>
+      <w:r>
+        <w:rPr>
+          <w:rFonts w:asciiTheme="minorHAnsi" w:hAnsiTheme="minorHAnsi" w:cstheme="minorHAnsi"/>
+          <w:lang w:val="en-IN"/>
+        </w:rPr>
+        <w:t>DD.MM.YYYY</w:t>
       </w:r>
     </w:p>
     <w:p>
@@ -14228,7 +13676,29 @@
                         <w:sz w:val="16"/>
                         <w:szCs w:val="16"/>
                       </w:rPr>
-                      <w:t>Millennium Business Park, Mahape,</w:t>
+                      <w:t xml:space="preserve">Millennium Business Park, </w:t>
+                    </w:r>
+                    <w:proofErr w:type="spellStart"/>
+                    <w:r>
+                      <w:rPr>
+                        <w:rFonts w:cstheme="minorBidi"/>
+                        <w:color w:val="58595B"/>
+                        <w:kern w:val="24"/>
+                        <w:sz w:val="16"/>
+                        <w:szCs w:val="16"/>
+                      </w:rPr>
+                      <w:t>Mahape</w:t>
+                    </w:r>
+                    <w:proofErr w:type="spellEnd"/>
+                    <w:r>
+                      <w:rPr>
+                        <w:rFonts w:cstheme="minorBidi"/>
+                        <w:color w:val="58595B"/>
+                        <w:kern w:val="24"/>
+                        <w:sz w:val="16"/>
+                        <w:szCs w:val="16"/>
+                      </w:rPr>
+                      <w:t>,</w:t>
                     </w:r>
                   </w:p>
                   <w:p>
@@ -16005,6 +15475,155 @@
     </w:lvl>
   </w:abstractNum>
   <w:abstractNum w:abstractNumId="10" w15:restartNumberingAfterBreak="0">
+    <w:nsid w:val="5A9C5E18"/>
+    <w:multiLevelType w:val="multilevel"/>
+    <w:tmpl w:val="00F4132E"/>
+    <w:lvl w:ilvl="0">
+      <w:start w:val="1"/>
+      <w:numFmt w:val="bullet"/>
+      <w:lvlText w:val=""/>
+      <w:lvlJc w:val="left"/>
+      <w:pPr>
+        <w:tabs>
+          <w:tab w:val="num" w:pos="720"/>
+        </w:tabs>
+        <w:ind w:left="720" w:hanging="360"/>
+      </w:pPr>
+      <w:rPr>
+        <w:rFonts w:ascii="Symbol" w:hAnsi="Symbol" w:hint="default"/>
+        <w:sz w:val="20"/>
+      </w:rPr>
+    </w:lvl>
+    <w:lvl w:ilvl="1" w:tentative="1">
+      <w:start w:val="1"/>
+      <w:numFmt w:val="bullet"/>
+      <w:lvlText w:val=""/>
+      <w:lvlJc w:val="left"/>
+      <w:pPr>
+        <w:tabs>
+          <w:tab w:val="num" w:pos="1440"/>
+        </w:tabs>
+        <w:ind w:left="1440" w:hanging="360"/>
+      </w:pPr>
+      <w:rPr>
+        <w:rFonts w:ascii="Symbol" w:hAnsi="Symbol" w:hint="default"/>
+        <w:sz w:val="20"/>
+      </w:rPr>
+    </w:lvl>
+    <w:lvl w:ilvl="2" w:tentative="1">
+      <w:start w:val="1"/>
+      <w:numFmt w:val="bullet"/>
+      <w:lvlText w:val=""/>
+      <w:lvlJc w:val="left"/>
+      <w:pPr>
+        <w:tabs>
+          <w:tab w:val="num" w:pos="2160"/>
+        </w:tabs>
+        <w:ind w:left="2160" w:hanging="360"/>
+      </w:pPr>
+      <w:rPr>
+        <w:rFonts w:ascii="Symbol" w:hAnsi="Symbol" w:hint="default"/>
+        <w:sz w:val="20"/>
+      </w:rPr>
+    </w:lvl>
+    <w:lvl w:ilvl="3" w:tentative="1">
+      <w:start w:val="1"/>
+      <w:numFmt w:val="bullet"/>
+      <w:lvlText w:val=""/>
+      <w:lvlJc w:val="left"/>
+      <w:pPr>
+        <w:tabs>
+          <w:tab w:val="num" w:pos="2880"/>
+        </w:tabs>
+        <w:ind w:left="2880" w:hanging="360"/>
+      </w:pPr>
+      <w:rPr>
+        <w:rFonts w:ascii="Symbol" w:hAnsi="Symbol" w:hint="default"/>
+        <w:sz w:val="20"/>
+      </w:rPr>
+    </w:lvl>
+    <w:lvl w:ilvl="4" w:tentative="1">
+      <w:start w:val="1"/>
+      <w:numFmt w:val="bullet"/>
+      <w:lvlText w:val=""/>
+      <w:lvlJc w:val="left"/>
+      <w:pPr>
+        <w:tabs>
+          <w:tab w:val="num" w:pos="3600"/>
+        </w:tabs>
+        <w:ind w:left="3600" w:hanging="360"/>
+      </w:pPr>
+      <w:rPr>
+        <w:rFonts w:ascii="Symbol" w:hAnsi="Symbol" w:hint="default"/>
+        <w:sz w:val="20"/>
+      </w:rPr>
+    </w:lvl>
+    <w:lvl w:ilvl="5" w:tentative="1">
+      <w:start w:val="1"/>
+      <w:numFmt w:val="bullet"/>
+      <w:lvlText w:val=""/>
+      <w:lvlJc w:val="left"/>
+      <w:pPr>
+        <w:tabs>
+          <w:tab w:val="num" w:pos="4320"/>
+        </w:tabs>
+        <w:ind w:left="4320" w:hanging="360"/>
+      </w:pPr>
+      <w:rPr>
+        <w:rFonts w:ascii="Symbol" w:hAnsi="Symbol" w:hint="default"/>
+        <w:sz w:val="20"/>
+      </w:rPr>
+    </w:lvl>
+    <w:lvl w:ilvl="6" w:tentative="1">
+      <w:start w:val="1"/>
+      <w:numFmt w:val="bullet"/>
+      <w:lvlText w:val=""/>
+      <w:lvlJc w:val="left"/>
+      <w:pPr>
+        <w:tabs>
+          <w:tab w:val="num" w:pos="5040"/>
+        </w:tabs>
+        <w:ind w:left="5040" w:hanging="360"/>
+      </w:pPr>
+      <w:rPr>
+        <w:rFonts w:ascii="Symbol" w:hAnsi="Symbol" w:hint="default"/>
+        <w:sz w:val="20"/>
+      </w:rPr>
+    </w:lvl>
+    <w:lvl w:ilvl="7" w:tentative="1">
+      <w:start w:val="1"/>
+      <w:numFmt w:val="bullet"/>
+      <w:lvlText w:val=""/>
+      <w:lvlJc w:val="left"/>
+      <w:pPr>
+        <w:tabs>
+          <w:tab w:val="num" w:pos="5760"/>
+        </w:tabs>
+        <w:ind w:left="5760" w:hanging="360"/>
+      </w:pPr>
+      <w:rPr>
+        <w:rFonts w:ascii="Symbol" w:hAnsi="Symbol" w:hint="default"/>
+        <w:sz w:val="20"/>
+      </w:rPr>
+    </w:lvl>
+    <w:lvl w:ilvl="8" w:tentative="1">
+      <w:start w:val="1"/>
+      <w:numFmt w:val="bullet"/>
+      <w:lvlText w:val=""/>
+      <w:lvlJc w:val="left"/>
+      <w:pPr>
+        <w:tabs>
+          <w:tab w:val="num" w:pos="6480"/>
+        </w:tabs>
+        <w:ind w:left="6480" w:hanging="360"/>
+      </w:pPr>
+      <w:rPr>
+        <w:rFonts w:ascii="Symbol" w:hAnsi="Symbol" w:hint="default"/>
+        <w:sz w:val="20"/>
+      </w:rPr>
+    </w:lvl>
+  </w:abstractNum>
+  <w:abstractNum w:abstractNumId="11" w15:restartNumberingAfterBreak="0">
     <w:nsid w:val="63C53786"/>
     <w:multiLevelType w:val="hybridMultilevel"/>
     <w:tmpl w:val="AA52B4F2"/>
@@ -16093,7 +15712,7 @@
       </w:pPr>
     </w:lvl>
   </w:abstractNum>
-  <w:abstractNum w:abstractNumId="11" w15:restartNumberingAfterBreak="0">
+  <w:abstractNum w:abstractNumId="12" w15:restartNumberingAfterBreak="0">
     <w:nsid w:val="7E6E1943"/>
     <w:multiLevelType w:val="hybridMultilevel"/>
     <w:tmpl w:val="B088E47A"/>
@@ -16226,7 +15845,7 @@
     <w:abstractNumId w:val="6"/>
   </w:num>
   <w:num w:numId="3" w16cid:durableId="1456950882">
-    <w:abstractNumId w:val="10"/>
+    <w:abstractNumId w:val="11"/>
   </w:num>
   <w:num w:numId="4" w16cid:durableId="1975716388">
     <w:abstractNumId w:val="1"/>
@@ -16238,7 +15857,7 @@
     <w:abstractNumId w:val="0"/>
   </w:num>
   <w:num w:numId="7" w16cid:durableId="1409040992">
-    <w:abstractNumId w:val="11"/>
+    <w:abstractNumId w:val="12"/>
   </w:num>
   <w:num w:numId="8" w16cid:durableId="66852312">
     <w:abstractNumId w:val="4"/>
@@ -16254,6 +15873,9 @@
   </w:num>
   <w:num w:numId="12" w16cid:durableId="958142006">
     <w:abstractNumId w:val="3"/>
+  </w:num>
+  <w:num w:numId="13" w16cid:durableId="179784799">
+    <w:abstractNumId w:val="10"/>
   </w:num>
 </w:numbering>
 </file>
@@ -16683,6 +16305,7 @@
   <w:style w:type="character" w:default="1" w:styleId="DefaultParagraphFont">
     <w:name w:val="Default Paragraph Font"/>
     <w:uiPriority w:val="1"/>
+    <w:semiHidden/>
     <w:unhideWhenUsed/>
   </w:style>
   <w:style w:type="table" w:default="1" w:styleId="TableNormal">

</xml_diff>